<commit_message>
Dodanie informacji o działaniach na remoteach.
</commit_message>
<xml_diff>
--- a/Git - cheat sheet.docx
+++ b/Git - cheat sheet.docx
@@ -42,15 +42,31 @@
         </w:numPr>
       </w:pPr>
       <w:r>
-        <w:t>update-index --</w:t>
-      </w:r>
-      <w:proofErr w:type="spellStart"/>
+        <w:t>update-index --assume-unchanged</w:t>
+      </w:r>
+      <w:r>
+        <w:t xml:space="preserve"> &lt;file&gt; - ukrycie plików z poczekalni (git status)</w:t>
+      </w:r>
+    </w:p>
+    <w:p>
+      <w:pPr>
+        <w:pStyle w:val="Akapitzlist"/>
+        <w:numPr>
+          <w:ilvl w:val="0"/>
+          <w:numId w:val="1"/>
+        </w:numPr>
+      </w:pPr>
+      <w:r>
+        <w:t xml:space="preserve">update-index </w:t>
+      </w:r>
+      <w:r>
+        <w:t>–no-</w:t>
+      </w:r>
       <w:r>
         <w:t>assume-unchanged</w:t>
       </w:r>
-      <w:proofErr w:type="spellEnd"/>
-      <w:r>
-        <w:t xml:space="preserve"> &lt;file&gt; - ukrycie plików z poczekalni (git status)</w:t>
+      <w:r>
+        <w:t xml:space="preserve"> &lt;file&gt; - pokazanie ukrytych plików w poczekalni (git status)</w:t>
       </w:r>
     </w:p>
     <w:p>
@@ -62,62 +78,7 @@
         </w:numPr>
       </w:pPr>
       <w:r>
-        <w:t xml:space="preserve">update-index </w:t>
-      </w:r>
-      <w:r>
-        <w:t>–no-</w:t>
-      </w:r>
-      <w:proofErr w:type="spellStart"/>
-      <w:r>
-        <w:t>assume</w:t>
-      </w:r>
-      <w:proofErr w:type="spellEnd"/>
-      <w:r>
-        <w:t>-</w:t>
-      </w:r>
-      <w:proofErr w:type="spellStart"/>
-      <w:r>
-        <w:t>unchanged</w:t>
-      </w:r>
-      <w:proofErr w:type="spellEnd"/>
-      <w:r>
-        <w:t xml:space="preserve"> &lt;file&gt; - pokazanie ukrytych plików w poczekalni (git status)</w:t>
-      </w:r>
-    </w:p>
-    <w:p>
-      <w:pPr>
-        <w:pStyle w:val="Akapitzlist"/>
-        <w:numPr>
-          <w:ilvl w:val="0"/>
-          <w:numId w:val="1"/>
-        </w:numPr>
-      </w:pPr>
-      <w:r>
-        <w:t xml:space="preserve">!git </w:t>
-      </w:r>
-      <w:proofErr w:type="spellStart"/>
-      <w:r>
-        <w:t>ls-files</w:t>
-      </w:r>
-      <w:proofErr w:type="spellEnd"/>
-      <w:r>
-        <w:t xml:space="preserve"> -v | </w:t>
-      </w:r>
-      <w:proofErr w:type="spellStart"/>
-      <w:r>
-        <w:t>grep</w:t>
-      </w:r>
-      <w:proofErr w:type="spellEnd"/>
-      <w:r>
-        <w:t xml:space="preserve"> "^[[:</w:t>
-      </w:r>
-      <w:proofErr w:type="spellStart"/>
-      <w:r>
-        <w:t>lower</w:t>
-      </w:r>
-      <w:proofErr w:type="spellEnd"/>
-      <w:r>
-        <w:t>:]]"</w:t>
+        <w:t>!git ls-files -v | grep "^[[:lower:]]"</w:t>
       </w:r>
       <w:r>
         <w:t xml:space="preserve"> – pokazanie listy ukrytych plików w poczekalni (git status)</w:t>
@@ -136,67 +97,79 @@
           <w:b/>
           <w:sz w:val="24"/>
         </w:rPr>
-        <w:t xml:space="preserve">Działanie na </w:t>
-      </w:r>
-      <w:proofErr w:type="spellStart"/>
-      <w:r>
+        <w:t>Działanie na commit’ach:</w:t>
+      </w:r>
+    </w:p>
+    <w:p>
+      <w:pPr>
+        <w:pStyle w:val="Akapitzlist"/>
+        <w:numPr>
+          <w:ilvl w:val="0"/>
+          <w:numId w:val="2"/>
+        </w:numPr>
+      </w:pPr>
+      <w:r>
+        <w:t>Git commit –m „Title” –m „Description…………” – dodanie szczegółów do commita.</w:t>
+      </w:r>
+    </w:p>
+    <w:p>
+      <w:pPr>
+        <w:pStyle w:val="Akapitzlist"/>
+        <w:numPr>
+          <w:ilvl w:val="0"/>
+          <w:numId w:val="3"/>
+        </w:numPr>
+      </w:pPr>
+      <w:r>
+        <w:t>Git commit: otwiera się vim i tam uzupełnianie commita Pierwsza linia title, druga pusta, trzecia szczegóły.</w:t>
+      </w:r>
+    </w:p>
+    <w:p>
+      <w:pPr>
+        <w:pStyle w:val="Akapitzlist"/>
+        <w:numPr>
+          <w:ilvl w:val="0"/>
+          <w:numId w:val="2"/>
+        </w:numPr>
+      </w:pPr>
+      <w:r>
+        <w:t>Git commit –amend: otwiera się vim do edytowania nazwy ostatniego commita.</w:t>
+      </w:r>
+    </w:p>
+    <w:p>
+      <w:pPr>
+        <w:pStyle w:val="Akapitzlist"/>
+      </w:pPr>
+    </w:p>
+    <w:p>
+      <w:pPr>
         <w:rPr>
           <w:b/>
           <w:sz w:val="24"/>
         </w:rPr>
-        <w:t>commit’ach</w:t>
-      </w:r>
-      <w:proofErr w:type="spellEnd"/>
+      </w:pPr>
       <w:r>
         <w:rPr>
           <w:b/>
           <w:sz w:val="24"/>
         </w:rPr>
-        <w:t>:</w:t>
-      </w:r>
-    </w:p>
-    <w:p>
-      <w:pPr>
-        <w:pStyle w:val="Akapitzlist"/>
-        <w:numPr>
-          <w:ilvl w:val="0"/>
-          <w:numId w:val="2"/>
-        </w:numPr>
-      </w:pPr>
-      <w:r>
-        <w:t xml:space="preserve">Git </w:t>
-      </w:r>
-      <w:proofErr w:type="spellStart"/>
-      <w:r>
-        <w:t>commit</w:t>
-      </w:r>
-      <w:proofErr w:type="spellEnd"/>
-      <w:r>
-        <w:t xml:space="preserve"> –m „</w:t>
-      </w:r>
-      <w:proofErr w:type="spellStart"/>
-      <w:r>
-        <w:t>Title</w:t>
-      </w:r>
-      <w:proofErr w:type="spellEnd"/>
-      <w:r>
-        <w:t>” –m „</w:t>
-      </w:r>
-      <w:proofErr w:type="spellStart"/>
-      <w:r>
-        <w:t>Description</w:t>
-      </w:r>
-      <w:proofErr w:type="spellEnd"/>
-      <w:r>
-        <w:t xml:space="preserve">…………” – dodanie szczegółów do </w:t>
-      </w:r>
-      <w:proofErr w:type="spellStart"/>
-      <w:r>
-        <w:t>commita</w:t>
-      </w:r>
-      <w:proofErr w:type="spellEnd"/>
-      <w:r>
-        <w:t>.</w:t>
+        <w:t>Działanie na commitach w VIM’ie:</w:t>
+      </w:r>
+    </w:p>
+    <w:p>
+      <w:pPr>
+        <w:pStyle w:val="Akapitzlist"/>
+        <w:numPr>
+          <w:ilvl w:val="0"/>
+          <w:numId w:val="4"/>
+        </w:numPr>
+      </w:pPr>
+      <w:r>
+        <w:t>Usunięcie danego commita:</w:t>
+      </w:r>
+      <w:r>
+        <w:br/>
+        <w:t>a)    git rebase –i HEAD~n (gdzie n liczba ostatnich commitów)</w:t>
       </w:r>
     </w:p>
     <w:p>
@@ -208,136 +181,62 @@
         </w:numPr>
       </w:pPr>
       <w:r>
-        <w:t xml:space="preserve">Git </w:t>
-      </w:r>
-      <w:proofErr w:type="spellStart"/>
-      <w:r>
-        <w:t>commit</w:t>
-      </w:r>
-      <w:proofErr w:type="spellEnd"/>
-      <w:r>
-        <w:t xml:space="preserve">: otwiera się </w:t>
-      </w:r>
-      <w:proofErr w:type="spellStart"/>
-      <w:r>
-        <w:t>vim</w:t>
-      </w:r>
-      <w:proofErr w:type="spellEnd"/>
-      <w:r>
-        <w:t xml:space="preserve"> i tam uzupełnianie </w:t>
-      </w:r>
-      <w:proofErr w:type="spellStart"/>
-      <w:r>
-        <w:t>commita</w:t>
-      </w:r>
-      <w:proofErr w:type="spellEnd"/>
-      <w:r>
-        <w:t xml:space="preserve"> Pierwsza linia </w:t>
-      </w:r>
-      <w:proofErr w:type="spellStart"/>
-      <w:r>
-        <w:t>title</w:t>
-      </w:r>
-      <w:proofErr w:type="spellEnd"/>
-      <w:r>
-        <w:t>, druga pusta, trzecia szczegóły.</w:t>
-      </w:r>
-    </w:p>
-    <w:p>
-      <w:pPr>
-        <w:pStyle w:val="Akapitzlist"/>
-        <w:numPr>
-          <w:ilvl w:val="0"/>
-          <w:numId w:val="2"/>
-        </w:numPr>
-      </w:pPr>
-      <w:r>
-        <w:t xml:space="preserve">Git </w:t>
-      </w:r>
-      <w:proofErr w:type="spellStart"/>
-      <w:r>
-        <w:t>commit</w:t>
-      </w:r>
-      <w:proofErr w:type="spellEnd"/>
-      <w:r>
-        <w:t xml:space="preserve"> –</w:t>
-      </w:r>
-      <w:proofErr w:type="spellStart"/>
-      <w:r>
-        <w:t>amend</w:t>
-      </w:r>
-      <w:proofErr w:type="spellEnd"/>
-      <w:r>
-        <w:t xml:space="preserve">: otwiera się </w:t>
-      </w:r>
-      <w:proofErr w:type="spellStart"/>
-      <w:r>
-        <w:t>vim</w:t>
-      </w:r>
-      <w:proofErr w:type="spellEnd"/>
-      <w:r>
-        <w:t xml:space="preserve"> do edytowania nazwy ostatniego </w:t>
-      </w:r>
-      <w:proofErr w:type="spellStart"/>
-      <w:r>
-        <w:t>commita</w:t>
-      </w:r>
-      <w:proofErr w:type="spellEnd"/>
-      <w:r>
-        <w:t>.</w:t>
-      </w:r>
-    </w:p>
-    <w:p>
-      <w:pPr>
-        <w:pStyle w:val="Akapitzlist"/>
-      </w:pPr>
-    </w:p>
-    <w:p>
-      <w:pPr>
-        <w:rPr>
-          <w:b/>
-          <w:sz w:val="24"/>
-        </w:rPr>
-      </w:pPr>
-      <w:r>
-        <w:rPr>
-          <w:b/>
-          <w:sz w:val="24"/>
-        </w:rPr>
-        <w:t xml:space="preserve">Działanie na </w:t>
-      </w:r>
-      <w:proofErr w:type="spellStart"/>
-      <w:r>
-        <w:rPr>
-          <w:b/>
-          <w:sz w:val="24"/>
-        </w:rPr>
-        <w:t>commitach</w:t>
-      </w:r>
-      <w:proofErr w:type="spellEnd"/>
-      <w:r>
-        <w:rPr>
-          <w:b/>
-          <w:sz w:val="24"/>
-        </w:rPr>
-        <w:t xml:space="preserve"> w </w:t>
-      </w:r>
-      <w:proofErr w:type="spellStart"/>
-      <w:r>
-        <w:rPr>
-          <w:b/>
-          <w:sz w:val="24"/>
-        </w:rPr>
-        <w:t>VIM’ie</w:t>
-      </w:r>
-      <w:proofErr w:type="spellEnd"/>
-      <w:r>
-        <w:rPr>
-          <w:b/>
-          <w:sz w:val="24"/>
-        </w:rPr>
-        <w:t>:</w:t>
-      </w:r>
+        <w:t>Wciśnięcie literki ‘i’ albo ‘a’, aby zacząć wpisywać</w:t>
+      </w:r>
+    </w:p>
+    <w:p>
+      <w:pPr>
+        <w:pStyle w:val="Akapitzlist"/>
+        <w:numPr>
+          <w:ilvl w:val="0"/>
+          <w:numId w:val="3"/>
+        </w:numPr>
+      </w:pPr>
+      <w:r>
+        <w:t>Najechanie na interesujący nas commit</w:t>
+      </w:r>
+    </w:p>
+    <w:p>
+      <w:pPr>
+        <w:pStyle w:val="Akapitzlist"/>
+        <w:numPr>
+          <w:ilvl w:val="0"/>
+          <w:numId w:val="3"/>
+        </w:numPr>
+      </w:pPr>
+      <w:r>
+        <w:t>Wpisanie zamiast pick -&gt; drop lub kliknąć dwa razy literke ‘d’</w:t>
+      </w:r>
+    </w:p>
+    <w:p>
+      <w:pPr>
+        <w:pStyle w:val="Akapitzlist"/>
+        <w:numPr>
+          <w:ilvl w:val="0"/>
+          <w:numId w:val="3"/>
+        </w:numPr>
+      </w:pPr>
+      <w:r>
+        <w:t>!wq – wyjście i zapisanie zmian</w:t>
+      </w:r>
+    </w:p>
+    <w:p>
+      <w:pPr>
+        <w:pStyle w:val="Akapitzlist"/>
+        <w:numPr>
+          <w:ilvl w:val="0"/>
+          <w:numId w:val="3"/>
+        </w:numPr>
+      </w:pPr>
+      <w:r>
+        <w:t>Git push –f : wypchnięcie zmian z --forcem.</w:t>
+      </w:r>
+    </w:p>
+    <w:p>
+      <w:pPr>
+        <w:pStyle w:val="Akapitzlist"/>
+        <w:ind w:left="1080"/>
+      </w:pPr>
     </w:p>
     <w:p>
       <w:pPr>
@@ -348,51 +247,42 @@
         </w:numPr>
       </w:pPr>
       <w:r>
-        <w:t xml:space="preserve">Usunięcie danego </w:t>
-      </w:r>
-      <w:proofErr w:type="spellStart"/>
-      <w:r>
-        <w:t>commita</w:t>
-      </w:r>
-      <w:proofErr w:type="spellEnd"/>
-      <w:r>
-        <w:t>:</w:t>
-      </w:r>
-      <w:r>
-        <w:br/>
-        <w:t xml:space="preserve">a)    git </w:t>
-      </w:r>
-      <w:proofErr w:type="spellStart"/>
-      <w:r>
-        <w:t>rebase</w:t>
-      </w:r>
-      <w:proofErr w:type="spellEnd"/>
-      <w:r>
-        <w:t xml:space="preserve"> –i </w:t>
-      </w:r>
-      <w:proofErr w:type="spellStart"/>
-      <w:r>
-        <w:t>HEAD~n</w:t>
-      </w:r>
-      <w:proofErr w:type="spellEnd"/>
-      <w:r>
-        <w:t xml:space="preserve"> (gdzie n liczba ostatnich </w:t>
-      </w:r>
-      <w:proofErr w:type="spellStart"/>
-      <w:r>
-        <w:t>commitów</w:t>
-      </w:r>
-      <w:proofErr w:type="spellEnd"/>
-      <w:r>
-        <w:t>)</w:t>
-      </w:r>
-    </w:p>
-    <w:p>
-      <w:pPr>
-        <w:pStyle w:val="Akapitzlist"/>
-        <w:numPr>
-          <w:ilvl w:val="0"/>
-          <w:numId w:val="3"/>
+        <w:t>Połączenie dwóch commitów:</w:t>
+      </w:r>
+    </w:p>
+    <w:p>
+      <w:pPr>
+        <w:pStyle w:val="Akapitzlist"/>
+        <w:numPr>
+          <w:ilvl w:val="0"/>
+          <w:numId w:val="5"/>
+        </w:numPr>
+      </w:pPr>
+      <w:r>
+        <w:t>Użycie –squash: łączy commity i można edytować opis commita</w:t>
+      </w:r>
+      <w:r>
+        <w:t xml:space="preserve"> do którego będą te wszystkie zmiany zapisane.</w:t>
+      </w:r>
+    </w:p>
+    <w:p>
+      <w:pPr>
+        <w:pStyle w:val="Akapitzlist"/>
+        <w:numPr>
+          <w:ilvl w:val="0"/>
+          <w:numId w:val="5"/>
+        </w:numPr>
+      </w:pPr>
+      <w:r>
+        <w:t>git rebase –i HEAD~n (gdzie n liczba ostatnich commitów)</w:t>
+      </w:r>
+    </w:p>
+    <w:p>
+      <w:pPr>
+        <w:pStyle w:val="Akapitzlist"/>
+        <w:numPr>
+          <w:ilvl w:val="0"/>
+          <w:numId w:val="5"/>
         </w:numPr>
       </w:pPr>
       <w:r>
@@ -404,146 +294,11 @@
         <w:pStyle w:val="Akapitzlist"/>
         <w:numPr>
           <w:ilvl w:val="0"/>
-          <w:numId w:val="3"/>
-        </w:numPr>
-      </w:pPr>
-      <w:r>
-        <w:t xml:space="preserve">Najechanie na interesujący nas </w:t>
-      </w:r>
-      <w:proofErr w:type="spellStart"/>
-      <w:r>
-        <w:t>commit</w:t>
-      </w:r>
-      <w:proofErr w:type="spellEnd"/>
-    </w:p>
-    <w:p>
-      <w:pPr>
-        <w:pStyle w:val="Akapitzlist"/>
-        <w:numPr>
-          <w:ilvl w:val="0"/>
-          <w:numId w:val="3"/>
-        </w:numPr>
-      </w:pPr>
-      <w:r>
-        <w:t xml:space="preserve">Wpisanie zamiast </w:t>
-      </w:r>
-      <w:proofErr w:type="spellStart"/>
-      <w:r>
-        <w:t>pick</w:t>
-      </w:r>
-      <w:proofErr w:type="spellEnd"/>
-      <w:r>
-        <w:t xml:space="preserve"> -&gt; drop lub kliknąć dwa razy </w:t>
-      </w:r>
-      <w:proofErr w:type="spellStart"/>
-      <w:r>
-        <w:t>literke</w:t>
-      </w:r>
-      <w:proofErr w:type="spellEnd"/>
-      <w:r>
-        <w:t xml:space="preserve"> ‘d’</w:t>
-      </w:r>
-    </w:p>
-    <w:p>
-      <w:pPr>
-        <w:pStyle w:val="Akapitzlist"/>
-        <w:numPr>
-          <w:ilvl w:val="0"/>
-          <w:numId w:val="3"/>
-        </w:numPr>
-      </w:pPr>
-      <w:r>
-        <w:t>!</w:t>
-      </w:r>
-      <w:proofErr w:type="spellStart"/>
-      <w:r>
-        <w:t>wq</w:t>
-      </w:r>
-      <w:proofErr w:type="spellEnd"/>
-      <w:r>
-        <w:t xml:space="preserve"> – wyjście i zapisanie zmian</w:t>
-      </w:r>
-    </w:p>
-    <w:p>
-      <w:pPr>
-        <w:pStyle w:val="Akapitzlist"/>
-        <w:numPr>
-          <w:ilvl w:val="0"/>
-          <w:numId w:val="3"/>
-        </w:numPr>
-      </w:pPr>
-      <w:r>
-        <w:t xml:space="preserve">Git </w:t>
-      </w:r>
-      <w:proofErr w:type="spellStart"/>
-      <w:r>
-        <w:t>push</w:t>
-      </w:r>
-      <w:proofErr w:type="spellEnd"/>
-      <w:r>
-        <w:t xml:space="preserve"> –f : wypchnięcie zmian z --</w:t>
-      </w:r>
-      <w:proofErr w:type="spellStart"/>
-      <w:r>
-        <w:t>forcem</w:t>
-      </w:r>
-      <w:proofErr w:type="spellEnd"/>
-      <w:r>
-        <w:t>.</w:t>
-      </w:r>
-    </w:p>
-    <w:p>
-      <w:pPr>
-        <w:pStyle w:val="Akapitzlist"/>
-        <w:ind w:left="1080"/>
-      </w:pPr>
-    </w:p>
-    <w:p>
-      <w:pPr>
-        <w:pStyle w:val="Akapitzlist"/>
-        <w:numPr>
-          <w:ilvl w:val="0"/>
-          <w:numId w:val="4"/>
-        </w:numPr>
-      </w:pPr>
-      <w:r>
-        <w:t xml:space="preserve">Połączenie dwóch </w:t>
-      </w:r>
-      <w:proofErr w:type="spellStart"/>
-      <w:r>
-        <w:t>commitów</w:t>
-      </w:r>
-      <w:proofErr w:type="spellEnd"/>
-      <w:r>
-        <w:t>:</w:t>
-      </w:r>
-    </w:p>
-    <w:p>
-      <w:pPr>
-        <w:pStyle w:val="Akapitzlist"/>
-        <w:numPr>
-          <w:ilvl w:val="0"/>
           <w:numId w:val="5"/>
         </w:numPr>
       </w:pPr>
       <w:r>
-        <w:t xml:space="preserve">Użycie –squash: łączy </w:t>
-      </w:r>
-      <w:proofErr w:type="spellStart"/>
-      <w:r>
-        <w:t>commity</w:t>
-      </w:r>
-      <w:proofErr w:type="spellEnd"/>
-      <w:r>
-        <w:t xml:space="preserve"> i można edytować opis </w:t>
-      </w:r>
-      <w:proofErr w:type="spellStart"/>
-      <w:r>
-        <w:t>commita</w:t>
-      </w:r>
-      <w:proofErr w:type="spellEnd"/>
-      <w:r>
-        <w:t xml:space="preserve"> do którego będą te wszystkie zmiany zapisane.</w:t>
+        <w:t>Najechanie na interesujący nas commit</w:t>
       </w:r>
     </w:p>
     <w:p>
@@ -555,31 +310,7 @@
         </w:numPr>
       </w:pPr>
       <w:r>
-        <w:t xml:space="preserve">git </w:t>
-      </w:r>
-      <w:proofErr w:type="spellStart"/>
-      <w:r>
-        <w:t>rebase</w:t>
-      </w:r>
-      <w:proofErr w:type="spellEnd"/>
-      <w:r>
-        <w:t xml:space="preserve"> –i </w:t>
-      </w:r>
-      <w:proofErr w:type="spellStart"/>
-      <w:r>
-        <w:t>HEAD~n</w:t>
-      </w:r>
-      <w:proofErr w:type="spellEnd"/>
-      <w:r>
-        <w:t xml:space="preserve"> (gdzie n liczba ostatnich </w:t>
-      </w:r>
-      <w:proofErr w:type="spellStart"/>
-      <w:r>
-        <w:t>commitów</w:t>
-      </w:r>
-      <w:proofErr w:type="spellEnd"/>
-      <w:r>
-        <w:t>)</w:t>
+        <w:t>Wpisanie zamiast pick -&gt; squash lub literkę s</w:t>
       </w:r>
     </w:p>
     <w:p>
@@ -591,72 +322,7 @@
         </w:numPr>
       </w:pPr>
       <w:r>
-        <w:t>Wciśnięcie literki ‘i’ albo ‘a’, aby zacząć wpisywać</w:t>
-      </w:r>
-    </w:p>
-    <w:p>
-      <w:pPr>
-        <w:pStyle w:val="Akapitzlist"/>
-        <w:numPr>
-          <w:ilvl w:val="0"/>
-          <w:numId w:val="5"/>
-        </w:numPr>
-      </w:pPr>
-      <w:r>
-        <w:t xml:space="preserve">Najechanie na interesujący nas </w:t>
-      </w:r>
-      <w:proofErr w:type="spellStart"/>
-      <w:r>
-        <w:t>commit</w:t>
-      </w:r>
-      <w:proofErr w:type="spellEnd"/>
-    </w:p>
-    <w:p>
-      <w:pPr>
-        <w:pStyle w:val="Akapitzlist"/>
-        <w:numPr>
-          <w:ilvl w:val="0"/>
-          <w:numId w:val="5"/>
-        </w:numPr>
-      </w:pPr>
-      <w:r>
-        <w:t xml:space="preserve">Wpisanie zamiast </w:t>
-      </w:r>
-      <w:proofErr w:type="spellStart"/>
-      <w:r>
-        <w:t>pick</w:t>
-      </w:r>
-      <w:proofErr w:type="spellEnd"/>
-      <w:r>
-        <w:t xml:space="preserve"> -&gt; squash lub literkę s</w:t>
-      </w:r>
-    </w:p>
-    <w:p>
-      <w:pPr>
-        <w:pStyle w:val="Akapitzlist"/>
-        <w:numPr>
-          <w:ilvl w:val="0"/>
-          <w:numId w:val="5"/>
-        </w:numPr>
-      </w:pPr>
-      <w:r>
-        <w:t xml:space="preserve">Pierwszy </w:t>
-      </w:r>
-      <w:proofErr w:type="spellStart"/>
-      <w:r>
-        <w:t>commit</w:t>
-      </w:r>
-      <w:proofErr w:type="spellEnd"/>
-      <w:r>
-        <w:t xml:space="preserve"> zawsze zostaje z </w:t>
-      </w:r>
-      <w:proofErr w:type="spellStart"/>
-      <w:r>
-        <w:t>pick</w:t>
-      </w:r>
-      <w:proofErr w:type="spellEnd"/>
-      <w:r>
-        <w:t xml:space="preserve"> i to do niego będą łączone zmiany.</w:t>
+        <w:t>Pierwszy commit zawsze zostaje z pick i to do niego będą łączone zmiany.</w:t>
       </w:r>
     </w:p>
     <w:p>
@@ -863,15 +529,7 @@
         </w:numPr>
       </w:pPr>
       <w:r>
-        <w:t>!</w:t>
-      </w:r>
-      <w:proofErr w:type="spellStart"/>
-      <w:r>
-        <w:t>wq</w:t>
-      </w:r>
-      <w:proofErr w:type="spellEnd"/>
-      <w:r>
-        <w:t xml:space="preserve"> – wyjście i zapisanie zmian</w:t>
+        <w:t>!wq – wyjście i zapisanie zmian</w:t>
       </w:r>
     </w:p>
     <w:p>
@@ -883,15 +541,7 @@
         </w:numPr>
       </w:pPr>
       <w:r>
-        <w:t xml:space="preserve">Otworzy się ponownie VIM, aby wprowadzić edycję szczegółów </w:t>
-      </w:r>
-      <w:proofErr w:type="spellStart"/>
-      <w:r>
-        <w:t>commita</w:t>
-      </w:r>
-      <w:proofErr w:type="spellEnd"/>
-      <w:r>
-        <w:t xml:space="preserve"> itd.</w:t>
+        <w:t>Otworzy się ponownie VIM, aby wprowadzić edycję szczegółów commita itd.</w:t>
       </w:r>
     </w:p>
     <w:p>
@@ -903,15 +553,7 @@
         </w:numPr>
       </w:pPr>
       <w:r>
-        <w:t>!</w:t>
-      </w:r>
-      <w:proofErr w:type="spellStart"/>
-      <w:r>
-        <w:t>wq</w:t>
-      </w:r>
-      <w:proofErr w:type="spellEnd"/>
-      <w:r>
-        <w:t xml:space="preserve"> – wyjście i zapisanie zmian</w:t>
+        <w:t>!wq – wyjście i zapisanie zmian</w:t>
       </w:r>
     </w:p>
     <w:p>
@@ -922,21 +564,8 @@
           <w:numId w:val="3"/>
         </w:numPr>
       </w:pPr>
-      <w:proofErr w:type="spellStart"/>
-      <w:r>
-        <w:t>Połaczenie</w:t>
-      </w:r>
-      <w:proofErr w:type="spellEnd"/>
-      <w:r>
-        <w:t xml:space="preserve"> kliku </w:t>
-      </w:r>
-      <w:proofErr w:type="spellStart"/>
-      <w:r>
-        <w:t>commitów</w:t>
-      </w:r>
-      <w:proofErr w:type="spellEnd"/>
-      <w:r>
-        <w:t>:</w:t>
+      <w:r>
+        <w:t>Połaczenie kliku commitów:</w:t>
       </w:r>
     </w:p>
     <w:p>
@@ -1013,15 +642,7 @@
         </w:numPr>
       </w:pPr>
       <w:r>
-        <w:t xml:space="preserve">Zamiana miejscami </w:t>
-      </w:r>
-      <w:proofErr w:type="spellStart"/>
-      <w:r>
-        <w:t>commitów</w:t>
-      </w:r>
-      <w:proofErr w:type="spellEnd"/>
-      <w:r>
-        <w:t>:</w:t>
+        <w:t>Zamiana miejscami commitów:</w:t>
       </w:r>
     </w:p>
     <w:p>
@@ -1033,31 +654,7 @@
         </w:numPr>
       </w:pPr>
       <w:r>
-        <w:t xml:space="preserve">git </w:t>
-      </w:r>
-      <w:proofErr w:type="spellStart"/>
-      <w:r>
-        <w:t>rebase</w:t>
-      </w:r>
-      <w:proofErr w:type="spellEnd"/>
-      <w:r>
-        <w:t xml:space="preserve"> –i </w:t>
-      </w:r>
-      <w:proofErr w:type="spellStart"/>
-      <w:r>
-        <w:t>HEAD~n</w:t>
-      </w:r>
-      <w:proofErr w:type="spellEnd"/>
-      <w:r>
-        <w:t xml:space="preserve"> (gdzie n liczba ostatnich </w:t>
-      </w:r>
-      <w:proofErr w:type="spellStart"/>
-      <w:r>
-        <w:t>commitów</w:t>
-      </w:r>
-      <w:proofErr w:type="spellEnd"/>
-      <w:r>
-        <w:t>)</w:t>
+        <w:t>git rebase –i HEAD~n (gdzie n liczba ostatnich commitów)</w:t>
       </w:r>
     </w:p>
     <w:p>
@@ -1081,13 +678,8 @@
         </w:numPr>
       </w:pPr>
       <w:r>
-        <w:t xml:space="preserve">Najechanie na interesujący nas </w:t>
-      </w:r>
-      <w:proofErr w:type="spellStart"/>
-      <w:r>
-        <w:t>commit</w:t>
-      </w:r>
-      <w:proofErr w:type="spellEnd"/>
+        <w:t>Najechanie na interesujący nas commit</w:t>
+      </w:r>
     </w:p>
     <w:p>
       <w:pPr>
@@ -1098,13 +690,8 @@
         </w:numPr>
       </w:pPr>
       <w:r>
-        <w:t xml:space="preserve">Kliknięcie dwa razy ‘d’ – spowoduje usuniecie </w:t>
-      </w:r>
-      <w:proofErr w:type="spellStart"/>
-      <w:r>
-        <w:t>commita</w:t>
-      </w:r>
-      <w:proofErr w:type="spellEnd"/>
+        <w:t>Kliknięcie dwa razy ‘d’ – spowoduje usuniecie commita</w:t>
+      </w:r>
     </w:p>
     <w:p>
       <w:pPr>
@@ -1115,15 +702,7 @@
         </w:numPr>
       </w:pPr>
       <w:r>
-        <w:t xml:space="preserve">Przejście wyżej/niżej tam gdzie chcemy tego </w:t>
-      </w:r>
-      <w:proofErr w:type="spellStart"/>
-      <w:r>
-        <w:t>commita</w:t>
-      </w:r>
-      <w:proofErr w:type="spellEnd"/>
-      <w:r>
-        <w:t xml:space="preserve"> i klikamy ‘p’</w:t>
+        <w:t>Przejście wyżej/niżej tam gdzie chcemy tego commita i klikamy ‘p’</w:t>
       </w:r>
     </w:p>
     <w:p>
@@ -1135,15 +714,7 @@
         </w:numPr>
       </w:pPr>
       <w:r>
-        <w:t>!</w:t>
-      </w:r>
-      <w:proofErr w:type="spellStart"/>
-      <w:r>
-        <w:t>wq</w:t>
-      </w:r>
-      <w:proofErr w:type="spellEnd"/>
-      <w:r>
-        <w:t xml:space="preserve"> – wyjście i zapisanie zmian</w:t>
+        <w:t>!wq – wyjście i zapisanie zmian</w:t>
       </w:r>
     </w:p>
     <w:p>
@@ -1155,23 +726,7 @@
         </w:numPr>
       </w:pPr>
       <w:r>
-        <w:t xml:space="preserve">Git </w:t>
-      </w:r>
-      <w:proofErr w:type="spellStart"/>
-      <w:r>
-        <w:t>push</w:t>
-      </w:r>
-      <w:proofErr w:type="spellEnd"/>
-      <w:r>
-        <w:t xml:space="preserve"> –f : wypchnięcie zmian z --</w:t>
-      </w:r>
-      <w:proofErr w:type="spellStart"/>
-      <w:r>
-        <w:t>forcem</w:t>
-      </w:r>
-      <w:proofErr w:type="spellEnd"/>
-      <w:r>
-        <w:t>.</w:t>
+        <w:t>Git push –f : wypchnięcie zmian z --forcem.</w:t>
       </w:r>
     </w:p>
     <w:p>
@@ -1203,8 +758,6 @@
         <w:pStyle w:val="Akapitzlist"/>
         <w:ind w:left="1080"/>
       </w:pPr>
-      <w:bookmarkStart w:id="0" w:name="_GoBack"/>
-      <w:bookmarkEnd w:id="0"/>
     </w:p>
     <w:p>
       <w:pPr>
@@ -1219,23 +772,7 @@
           <w:sz w:val="24"/>
         </w:rPr>
         <w:lastRenderedPageBreak/>
-        <w:t xml:space="preserve">Działanie na </w:t>
-      </w:r>
-      <w:proofErr w:type="spellStart"/>
-      <w:r>
-        <w:rPr>
-          <w:b/>
-          <w:sz w:val="24"/>
-        </w:rPr>
-        <w:t>branch’ach</w:t>
-      </w:r>
-      <w:proofErr w:type="spellEnd"/>
-      <w:r>
-        <w:rPr>
-          <w:b/>
-          <w:sz w:val="24"/>
-        </w:rPr>
-        <w:t>:</w:t>
+        <w:t>Działanie na branch’ach:</w:t>
       </w:r>
     </w:p>
     <w:p>
@@ -1247,21 +784,8 @@
         </w:numPr>
       </w:pPr>
       <w:r>
-        <w:t xml:space="preserve">Git </w:t>
-      </w:r>
-      <w:proofErr w:type="spellStart"/>
-      <w:r>
-        <w:t>branch</w:t>
-      </w:r>
-      <w:proofErr w:type="spellEnd"/>
-      <w:r>
-        <w:t xml:space="preserve"> --a: wyświetlenie wszystkich </w:t>
-      </w:r>
-      <w:proofErr w:type="spellStart"/>
-      <w:r>
-        <w:t>branchy</w:t>
-      </w:r>
-      <w:proofErr w:type="spellEnd"/>
+        <w:t>Git branch --a: wyświetlenie wszystkich branchy</w:t>
+      </w:r>
     </w:p>
     <w:p>
       <w:pPr>
@@ -1272,13 +796,8 @@
         </w:numPr>
       </w:pPr>
       <w:r>
-        <w:t xml:space="preserve">Zmiana nazwy </w:t>
-      </w:r>
-      <w:proofErr w:type="spellStart"/>
-      <w:r>
-        <w:t>brancha</w:t>
-      </w:r>
-      <w:proofErr w:type="spellEnd"/>
+        <w:t>Zmiana nazwy brancha</w:t>
+      </w:r>
     </w:p>
     <w:p>
       <w:pPr>
@@ -1310,43 +829,7 @@
           <w:color w:val="222222"/>
           <w:shd w:val="clear" w:color="auto" w:fill="FFFFFF"/>
         </w:rPr>
-        <w:t xml:space="preserve">git </w:t>
-      </w:r>
-      <w:proofErr w:type="spellStart"/>
-      <w:r>
-        <w:rPr>
-          <w:rFonts w:ascii="Arial" w:hAnsi="Arial" w:cs="Arial"/>
-          <w:color w:val="222222"/>
-          <w:shd w:val="clear" w:color="auto" w:fill="FFFFFF"/>
-        </w:rPr>
-        <w:t>branch</w:t>
-      </w:r>
-      <w:proofErr w:type="spellEnd"/>
-      <w:r>
-        <w:rPr>
-          <w:rFonts w:ascii="Arial" w:hAnsi="Arial" w:cs="Arial"/>
-          <w:color w:val="222222"/>
-          <w:shd w:val="clear" w:color="auto" w:fill="FFFFFF"/>
-        </w:rPr>
-        <w:t xml:space="preserve"> -m </w:t>
-      </w:r>
-      <w:proofErr w:type="spellStart"/>
-      <w:r>
-        <w:rPr>
-          <w:rFonts w:ascii="Arial" w:hAnsi="Arial" w:cs="Arial"/>
-          <w:color w:val="222222"/>
-          <w:shd w:val="clear" w:color="auto" w:fill="FFFFFF"/>
-        </w:rPr>
-        <w:t>new-name</w:t>
-      </w:r>
-      <w:proofErr w:type="spellEnd"/>
-      <w:r>
-        <w:rPr>
-          <w:rFonts w:ascii="Arial" w:hAnsi="Arial" w:cs="Arial"/>
-          <w:color w:val="222222"/>
-          <w:shd w:val="clear" w:color="auto" w:fill="FFFFFF"/>
-        </w:rPr>
-        <w:t>.</w:t>
+        <w:t>git branch -m new-name.</w:t>
       </w:r>
     </w:p>
     <w:p>
@@ -1364,9 +847,96 @@
           <w:color w:val="222222"/>
           <w:shd w:val="clear" w:color="auto" w:fill="FFFFFF"/>
         </w:rPr>
-        <w:t xml:space="preserve">Na </w:t>
-      </w:r>
-      <w:proofErr w:type="spellStart"/>
+        <w:t>Na originie:</w:t>
+      </w:r>
+      <w:r>
+        <w:rPr>
+          <w:rFonts w:ascii="Arial" w:hAnsi="Arial" w:cs="Arial"/>
+          <w:color w:val="222222"/>
+          <w:shd w:val="clear" w:color="auto" w:fill="FFFFFF"/>
+        </w:rPr>
+        <w:t xml:space="preserve"> git branch -m new-name.</w:t>
+      </w:r>
+    </w:p>
+    <w:p>
+      <w:pPr>
+        <w:pStyle w:val="Akapitzlist"/>
+        <w:numPr>
+          <w:ilvl w:val="0"/>
+          <w:numId w:val="7"/>
+        </w:numPr>
+      </w:pPr>
+      <w:r>
+        <w:rPr>
+          <w:rFonts w:ascii="Arial" w:hAnsi="Arial" w:cs="Arial"/>
+          <w:color w:val="222222"/>
+          <w:shd w:val="clear" w:color="auto" w:fill="FFFFFF"/>
+        </w:rPr>
+        <w:t>git push origin :old-name new-name</w:t>
+      </w:r>
+    </w:p>
+    <w:p>
+      <w:pPr>
+        <w:pStyle w:val="Akapitzlist"/>
+        <w:numPr>
+          <w:ilvl w:val="0"/>
+          <w:numId w:val="7"/>
+        </w:numPr>
+      </w:pPr>
+      <w:r>
+        <w:rPr>
+          <w:rFonts w:ascii="Arial" w:hAnsi="Arial" w:cs="Arial"/>
+          <w:color w:val="222222"/>
+          <w:shd w:val="clear" w:color="auto" w:fill="FFFFFF"/>
+        </w:rPr>
+        <w:t>git push origin -u new-name</w:t>
+      </w:r>
+    </w:p>
+    <w:p>
+      <w:pPr>
+        <w:pStyle w:val="Akapitzlist"/>
+        <w:numPr>
+          <w:ilvl w:val="0"/>
+          <w:numId w:val="6"/>
+        </w:numPr>
+      </w:pPr>
+      <w:r>
+        <w:t>Usunięcie brancha:</w:t>
+      </w:r>
+    </w:p>
+    <w:p>
+      <w:pPr>
+        <w:pStyle w:val="Akapitzlist"/>
+        <w:numPr>
+          <w:ilvl w:val="0"/>
+          <w:numId w:val="8"/>
+        </w:numPr>
+      </w:pPr>
+      <w:r>
+        <w:rPr>
+          <w:b/>
+          <w:sz w:val="24"/>
+        </w:rPr>
+        <w:t>Lokalnie:</w:t>
+      </w:r>
+      <w:r>
+        <w:rPr>
+          <w:sz w:val="24"/>
+        </w:rPr>
+        <w:t xml:space="preserve"> </w:t>
+      </w:r>
+      <w:r>
+        <w:t>git branch -d branch_name</w:t>
+      </w:r>
+    </w:p>
+    <w:p>
+      <w:pPr>
+        <w:pStyle w:val="Akapitzlist"/>
+        <w:numPr>
+          <w:ilvl w:val="0"/>
+          <w:numId w:val="8"/>
+        </w:numPr>
+      </w:pPr>
       <w:r>
         <w:rPr>
           <w:rFonts w:ascii="Arial" w:hAnsi="Arial" w:cs="Arial"/>
@@ -1374,17 +944,7 @@
           <w:color w:val="222222"/>
           <w:shd w:val="clear" w:color="auto" w:fill="FFFFFF"/>
         </w:rPr>
-        <w:t>originie</w:t>
-      </w:r>
-      <w:proofErr w:type="spellEnd"/>
-      <w:r>
-        <w:rPr>
-          <w:rFonts w:ascii="Arial" w:hAnsi="Arial" w:cs="Arial"/>
-          <w:b/>
-          <w:color w:val="222222"/>
-          <w:shd w:val="clear" w:color="auto" w:fill="FFFFFF"/>
-        </w:rPr>
-        <w:t>:</w:t>
+        <w:t>Na originie:</w:t>
       </w:r>
       <w:r>
         <w:rPr>
@@ -1392,468 +952,108 @@
           <w:color w:val="222222"/>
           <w:shd w:val="clear" w:color="auto" w:fill="FFFFFF"/>
         </w:rPr>
-        <w:t xml:space="preserve"> git </w:t>
-      </w:r>
-      <w:proofErr w:type="spellStart"/>
+        <w:t xml:space="preserve"> </w:t>
+      </w:r>
       <w:r>
         <w:rPr>
           <w:rFonts w:ascii="Arial" w:hAnsi="Arial" w:cs="Arial"/>
           <w:color w:val="222222"/>
           <w:shd w:val="clear" w:color="auto" w:fill="FFFFFF"/>
         </w:rPr>
-        <w:t>branch</w:t>
-      </w:r>
-      <w:proofErr w:type="spellEnd"/>
-      <w:r>
+        <w:t>git push &lt;remote_name&gt; --delete &lt;branch_name&gt;</w:t>
+      </w:r>
+    </w:p>
+    <w:p>
+      <w:pPr>
+        <w:pStyle w:val="Akapitzlist"/>
+        <w:ind w:left="1080"/>
         <w:rPr>
           <w:rFonts w:ascii="Arial" w:hAnsi="Arial" w:cs="Arial"/>
           <w:color w:val="222222"/>
           <w:shd w:val="clear" w:color="auto" w:fill="FFFFFF"/>
         </w:rPr>
-        <w:t xml:space="preserve"> -m </w:t>
-      </w:r>
-      <w:proofErr w:type="spellStart"/>
+      </w:pPr>
       <w:r>
         <w:rPr>
           <w:rFonts w:ascii="Arial" w:hAnsi="Arial" w:cs="Arial"/>
           <w:color w:val="222222"/>
           <w:shd w:val="clear" w:color="auto" w:fill="FFFFFF"/>
         </w:rPr>
-        <w:t>new-name</w:t>
-      </w:r>
-      <w:proofErr w:type="spellEnd"/>
+        <w:t xml:space="preserve">Example: </w:t>
+      </w:r>
       <w:r>
         <w:rPr>
           <w:rFonts w:ascii="Arial" w:hAnsi="Arial" w:cs="Arial"/>
           <w:color w:val="222222"/>
           <w:shd w:val="clear" w:color="auto" w:fill="FFFFFF"/>
         </w:rPr>
-        <w:t>.</w:t>
-      </w:r>
-    </w:p>
-    <w:p>
-      <w:pPr>
-        <w:pStyle w:val="Akapitzlist"/>
-        <w:numPr>
-          <w:ilvl w:val="0"/>
-          <w:numId w:val="7"/>
-        </w:numPr>
-      </w:pPr>
-      <w:r>
-        <w:rPr>
-          <w:rFonts w:ascii="Arial" w:hAnsi="Arial" w:cs="Arial"/>
-          <w:color w:val="222222"/>
-          <w:shd w:val="clear" w:color="auto" w:fill="FFFFFF"/>
-        </w:rPr>
-        <w:t xml:space="preserve">git </w:t>
-      </w:r>
-      <w:proofErr w:type="spellStart"/>
-      <w:r>
-        <w:rPr>
-          <w:rFonts w:ascii="Arial" w:hAnsi="Arial" w:cs="Arial"/>
-          <w:color w:val="222222"/>
-          <w:shd w:val="clear" w:color="auto" w:fill="FFFFFF"/>
-        </w:rPr>
-        <w:t>push</w:t>
-      </w:r>
-      <w:proofErr w:type="spellEnd"/>
-      <w:r>
-        <w:rPr>
-          <w:rFonts w:ascii="Arial" w:hAnsi="Arial" w:cs="Arial"/>
-          <w:color w:val="222222"/>
-          <w:shd w:val="clear" w:color="auto" w:fill="FFFFFF"/>
-        </w:rPr>
-        <w:t xml:space="preserve"> </w:t>
-      </w:r>
-      <w:proofErr w:type="spellStart"/>
-      <w:r>
-        <w:rPr>
-          <w:rFonts w:ascii="Arial" w:hAnsi="Arial" w:cs="Arial"/>
-          <w:color w:val="222222"/>
-          <w:shd w:val="clear" w:color="auto" w:fill="FFFFFF"/>
-        </w:rPr>
-        <w:t>origin</w:t>
-      </w:r>
-      <w:proofErr w:type="spellEnd"/>
-      <w:r>
-        <w:rPr>
-          <w:rFonts w:ascii="Arial" w:hAnsi="Arial" w:cs="Arial"/>
-          <w:color w:val="222222"/>
-          <w:shd w:val="clear" w:color="auto" w:fill="FFFFFF"/>
-        </w:rPr>
-        <w:t xml:space="preserve"> :</w:t>
-      </w:r>
-      <w:proofErr w:type="spellStart"/>
-      <w:r>
-        <w:rPr>
-          <w:rFonts w:ascii="Arial" w:hAnsi="Arial" w:cs="Arial"/>
-          <w:color w:val="222222"/>
-          <w:shd w:val="clear" w:color="auto" w:fill="FFFFFF"/>
-        </w:rPr>
-        <w:t>old-name</w:t>
-      </w:r>
-      <w:proofErr w:type="spellEnd"/>
-      <w:r>
-        <w:rPr>
-          <w:rFonts w:ascii="Arial" w:hAnsi="Arial" w:cs="Arial"/>
-          <w:color w:val="222222"/>
-          <w:shd w:val="clear" w:color="auto" w:fill="FFFFFF"/>
-        </w:rPr>
-        <w:t xml:space="preserve"> </w:t>
-      </w:r>
-      <w:proofErr w:type="spellStart"/>
-      <w:r>
-        <w:rPr>
-          <w:rFonts w:ascii="Arial" w:hAnsi="Arial" w:cs="Arial"/>
-          <w:color w:val="222222"/>
-          <w:shd w:val="clear" w:color="auto" w:fill="FFFFFF"/>
-        </w:rPr>
-        <w:t>new-name</w:t>
-      </w:r>
-      <w:proofErr w:type="spellEnd"/>
-    </w:p>
-    <w:p>
-      <w:pPr>
-        <w:pStyle w:val="Akapitzlist"/>
-        <w:numPr>
-          <w:ilvl w:val="0"/>
-          <w:numId w:val="7"/>
-        </w:numPr>
-      </w:pPr>
-      <w:r>
-        <w:rPr>
-          <w:rFonts w:ascii="Arial" w:hAnsi="Arial" w:cs="Arial"/>
-          <w:color w:val="222222"/>
-          <w:shd w:val="clear" w:color="auto" w:fill="FFFFFF"/>
-        </w:rPr>
-        <w:t xml:space="preserve">git </w:t>
-      </w:r>
-      <w:proofErr w:type="spellStart"/>
-      <w:r>
-        <w:rPr>
-          <w:rFonts w:ascii="Arial" w:hAnsi="Arial" w:cs="Arial"/>
-          <w:color w:val="222222"/>
-          <w:shd w:val="clear" w:color="auto" w:fill="FFFFFF"/>
-        </w:rPr>
-        <w:t>push</w:t>
-      </w:r>
-      <w:proofErr w:type="spellEnd"/>
-      <w:r>
-        <w:rPr>
-          <w:rFonts w:ascii="Arial" w:hAnsi="Arial" w:cs="Arial"/>
-          <w:color w:val="222222"/>
-          <w:shd w:val="clear" w:color="auto" w:fill="FFFFFF"/>
-        </w:rPr>
-        <w:t xml:space="preserve"> </w:t>
-      </w:r>
-      <w:proofErr w:type="spellStart"/>
-      <w:r>
-        <w:rPr>
-          <w:rFonts w:ascii="Arial" w:hAnsi="Arial" w:cs="Arial"/>
-          <w:color w:val="222222"/>
-          <w:shd w:val="clear" w:color="auto" w:fill="FFFFFF"/>
-        </w:rPr>
-        <w:t>origin</w:t>
-      </w:r>
-      <w:proofErr w:type="spellEnd"/>
-      <w:r>
-        <w:rPr>
-          <w:rFonts w:ascii="Arial" w:hAnsi="Arial" w:cs="Arial"/>
-          <w:color w:val="222222"/>
-          <w:shd w:val="clear" w:color="auto" w:fill="FFFFFF"/>
-        </w:rPr>
-        <w:t xml:space="preserve"> -u </w:t>
-      </w:r>
-      <w:proofErr w:type="spellStart"/>
-      <w:r>
-        <w:rPr>
-          <w:rFonts w:ascii="Arial" w:hAnsi="Arial" w:cs="Arial"/>
-          <w:color w:val="222222"/>
-          <w:shd w:val="clear" w:color="auto" w:fill="FFFFFF"/>
-        </w:rPr>
-        <w:t>new-name</w:t>
-      </w:r>
-      <w:proofErr w:type="spellEnd"/>
-    </w:p>
-    <w:p>
-      <w:pPr>
-        <w:pStyle w:val="Akapitzlist"/>
-        <w:numPr>
-          <w:ilvl w:val="0"/>
-          <w:numId w:val="6"/>
-        </w:numPr>
-      </w:pPr>
-      <w:r>
-        <w:t xml:space="preserve">Usunięcie </w:t>
-      </w:r>
-      <w:proofErr w:type="spellStart"/>
-      <w:r>
-        <w:t>brancha</w:t>
-      </w:r>
-      <w:proofErr w:type="spellEnd"/>
-      <w:r>
-        <w:t>:</w:t>
-      </w:r>
-    </w:p>
-    <w:p>
-      <w:pPr>
-        <w:pStyle w:val="Akapitzlist"/>
-        <w:numPr>
-          <w:ilvl w:val="0"/>
-          <w:numId w:val="8"/>
-        </w:numPr>
-      </w:pPr>
-      <w:r>
+        <w:t>git push origin --delete testowanie-vima</w:t>
+      </w:r>
+    </w:p>
+    <w:p/>
+    <w:p>
+      <w:pPr>
         <w:rPr>
           <w:b/>
           <w:sz w:val="24"/>
-        </w:rPr>
-        <w:t>Lokalnie:</w:t>
-      </w:r>
-      <w:r>
-        <w:rPr>
+          <w:szCs w:val="24"/>
+        </w:rPr>
+      </w:pPr>
+      <w:r>
+        <w:rPr>
+          <w:b/>
           <w:sz w:val="24"/>
-        </w:rPr>
-        <w:t xml:space="preserve"> </w:t>
-      </w:r>
-      <w:r>
-        <w:t xml:space="preserve">git </w:t>
-      </w:r>
-      <w:proofErr w:type="spellStart"/>
-      <w:r>
-        <w:t>branch</w:t>
-      </w:r>
-      <w:proofErr w:type="spellEnd"/>
-      <w:r>
-        <w:t xml:space="preserve"> -d </w:t>
-      </w:r>
-      <w:proofErr w:type="spellStart"/>
-      <w:r>
-        <w:t>branch_name</w:t>
-      </w:r>
-      <w:proofErr w:type="spellEnd"/>
-    </w:p>
-    <w:p>
-      <w:pPr>
-        <w:pStyle w:val="Akapitzlist"/>
-        <w:numPr>
-          <w:ilvl w:val="0"/>
-          <w:numId w:val="8"/>
-        </w:numPr>
-      </w:pPr>
-      <w:r>
-        <w:rPr>
-          <w:rFonts w:ascii="Arial" w:hAnsi="Arial" w:cs="Arial"/>
-          <w:b/>
-          <w:color w:val="222222"/>
-          <w:shd w:val="clear" w:color="auto" w:fill="FFFFFF"/>
-        </w:rPr>
-        <w:t xml:space="preserve">Na </w:t>
-      </w:r>
-      <w:proofErr w:type="spellStart"/>
-      <w:r>
-        <w:rPr>
-          <w:rFonts w:ascii="Arial" w:hAnsi="Arial" w:cs="Arial"/>
-          <w:b/>
-          <w:color w:val="222222"/>
-          <w:shd w:val="clear" w:color="auto" w:fill="FFFFFF"/>
-        </w:rPr>
-        <w:t>originie</w:t>
-      </w:r>
-      <w:proofErr w:type="spellEnd"/>
-      <w:r>
-        <w:rPr>
-          <w:rFonts w:ascii="Arial" w:hAnsi="Arial" w:cs="Arial"/>
-          <w:b/>
-          <w:color w:val="222222"/>
-          <w:shd w:val="clear" w:color="auto" w:fill="FFFFFF"/>
-        </w:rPr>
-        <w:t>:</w:t>
-      </w:r>
-      <w:r>
-        <w:rPr>
-          <w:rFonts w:ascii="Arial" w:hAnsi="Arial" w:cs="Arial"/>
-          <w:color w:val="222222"/>
-          <w:shd w:val="clear" w:color="auto" w:fill="FFFFFF"/>
-        </w:rPr>
-        <w:t xml:space="preserve"> </w:t>
-      </w:r>
-      <w:r>
-        <w:rPr>
-          <w:rFonts w:ascii="Arial" w:hAnsi="Arial" w:cs="Arial"/>
-          <w:color w:val="222222"/>
-          <w:shd w:val="clear" w:color="auto" w:fill="FFFFFF"/>
-        </w:rPr>
-        <w:t xml:space="preserve">git </w:t>
-      </w:r>
-      <w:proofErr w:type="spellStart"/>
-      <w:r>
-        <w:rPr>
-          <w:rFonts w:ascii="Arial" w:hAnsi="Arial" w:cs="Arial"/>
-          <w:color w:val="222222"/>
-          <w:shd w:val="clear" w:color="auto" w:fill="FFFFFF"/>
-        </w:rPr>
-        <w:t>push</w:t>
-      </w:r>
-      <w:proofErr w:type="spellEnd"/>
-      <w:r>
-        <w:rPr>
-          <w:rFonts w:ascii="Arial" w:hAnsi="Arial" w:cs="Arial"/>
-          <w:color w:val="222222"/>
-          <w:shd w:val="clear" w:color="auto" w:fill="FFFFFF"/>
-        </w:rPr>
-        <w:t xml:space="preserve"> &lt;</w:t>
-      </w:r>
-      <w:proofErr w:type="spellStart"/>
-      <w:r>
-        <w:rPr>
-          <w:rFonts w:ascii="Arial" w:hAnsi="Arial" w:cs="Arial"/>
-          <w:color w:val="222222"/>
-          <w:shd w:val="clear" w:color="auto" w:fill="FFFFFF"/>
-        </w:rPr>
-        <w:t>remote_name</w:t>
-      </w:r>
-      <w:proofErr w:type="spellEnd"/>
-      <w:r>
-        <w:rPr>
-          <w:rFonts w:ascii="Arial" w:hAnsi="Arial" w:cs="Arial"/>
-          <w:color w:val="222222"/>
-          <w:shd w:val="clear" w:color="auto" w:fill="FFFFFF"/>
-        </w:rPr>
-        <w:t>&gt; --</w:t>
-      </w:r>
-      <w:proofErr w:type="spellStart"/>
-      <w:r>
-        <w:rPr>
-          <w:rFonts w:ascii="Arial" w:hAnsi="Arial" w:cs="Arial"/>
-          <w:color w:val="222222"/>
-          <w:shd w:val="clear" w:color="auto" w:fill="FFFFFF"/>
-        </w:rPr>
-        <w:t>delete</w:t>
-      </w:r>
-      <w:proofErr w:type="spellEnd"/>
-      <w:r>
-        <w:rPr>
-          <w:rFonts w:ascii="Arial" w:hAnsi="Arial" w:cs="Arial"/>
-          <w:color w:val="222222"/>
-          <w:shd w:val="clear" w:color="auto" w:fill="FFFFFF"/>
-        </w:rPr>
-        <w:t xml:space="preserve"> &lt;</w:t>
-      </w:r>
-      <w:proofErr w:type="spellStart"/>
-      <w:r>
-        <w:rPr>
-          <w:rFonts w:ascii="Arial" w:hAnsi="Arial" w:cs="Arial"/>
-          <w:color w:val="222222"/>
-          <w:shd w:val="clear" w:color="auto" w:fill="FFFFFF"/>
-        </w:rPr>
-        <w:t>branch_name</w:t>
-      </w:r>
-      <w:proofErr w:type="spellEnd"/>
-      <w:r>
-        <w:rPr>
-          <w:rFonts w:ascii="Arial" w:hAnsi="Arial" w:cs="Arial"/>
-          <w:color w:val="222222"/>
-          <w:shd w:val="clear" w:color="auto" w:fill="FFFFFF"/>
-        </w:rPr>
-        <w:t>&gt;</w:t>
-      </w:r>
-    </w:p>
-    <w:p>
-      <w:pPr>
-        <w:pStyle w:val="Akapitzlist"/>
-        <w:ind w:left="1080"/>
-      </w:pPr>
-      <w:proofErr w:type="spellStart"/>
-      <w:r>
-        <w:rPr>
-          <w:rFonts w:ascii="Arial" w:hAnsi="Arial" w:cs="Arial"/>
-          <w:color w:val="222222"/>
-          <w:shd w:val="clear" w:color="auto" w:fill="FFFFFF"/>
-        </w:rPr>
-        <w:t>Example</w:t>
-      </w:r>
-      <w:proofErr w:type="spellEnd"/>
-      <w:r>
-        <w:rPr>
-          <w:rFonts w:ascii="Arial" w:hAnsi="Arial" w:cs="Arial"/>
-          <w:color w:val="222222"/>
-          <w:shd w:val="clear" w:color="auto" w:fill="FFFFFF"/>
-        </w:rPr>
-        <w:t xml:space="preserve">: </w:t>
-      </w:r>
-      <w:r>
-        <w:rPr>
-          <w:rFonts w:ascii="Arial" w:hAnsi="Arial" w:cs="Arial"/>
-          <w:color w:val="222222"/>
-          <w:shd w:val="clear" w:color="auto" w:fill="FFFFFF"/>
-        </w:rPr>
-        <w:t xml:space="preserve">git </w:t>
-      </w:r>
-      <w:proofErr w:type="spellStart"/>
-      <w:r>
-        <w:rPr>
-          <w:rFonts w:ascii="Arial" w:hAnsi="Arial" w:cs="Arial"/>
-          <w:color w:val="222222"/>
-          <w:shd w:val="clear" w:color="auto" w:fill="FFFFFF"/>
-        </w:rPr>
-        <w:t>push</w:t>
-      </w:r>
-      <w:proofErr w:type="spellEnd"/>
-      <w:r>
-        <w:rPr>
-          <w:rFonts w:ascii="Arial" w:hAnsi="Arial" w:cs="Arial"/>
-          <w:color w:val="222222"/>
-          <w:shd w:val="clear" w:color="auto" w:fill="FFFFFF"/>
-        </w:rPr>
-        <w:t xml:space="preserve"> </w:t>
-      </w:r>
-      <w:proofErr w:type="spellStart"/>
-      <w:r>
-        <w:rPr>
-          <w:rFonts w:ascii="Arial" w:hAnsi="Arial" w:cs="Arial"/>
-          <w:color w:val="222222"/>
-          <w:shd w:val="clear" w:color="auto" w:fill="FFFFFF"/>
-        </w:rPr>
-        <w:t>origin</w:t>
-      </w:r>
-      <w:proofErr w:type="spellEnd"/>
-      <w:r>
-        <w:rPr>
-          <w:rFonts w:ascii="Arial" w:hAnsi="Arial" w:cs="Arial"/>
-          <w:color w:val="222222"/>
-          <w:shd w:val="clear" w:color="auto" w:fill="FFFFFF"/>
-        </w:rPr>
-        <w:t xml:space="preserve"> --</w:t>
-      </w:r>
-      <w:proofErr w:type="spellStart"/>
-      <w:r>
-        <w:rPr>
-          <w:rFonts w:ascii="Arial" w:hAnsi="Arial" w:cs="Arial"/>
-          <w:color w:val="222222"/>
-          <w:shd w:val="clear" w:color="auto" w:fill="FFFFFF"/>
-        </w:rPr>
-        <w:t>delete</w:t>
-      </w:r>
-      <w:proofErr w:type="spellEnd"/>
-      <w:r>
-        <w:rPr>
-          <w:rFonts w:ascii="Arial" w:hAnsi="Arial" w:cs="Arial"/>
-          <w:color w:val="222222"/>
-          <w:shd w:val="clear" w:color="auto" w:fill="FFFFFF"/>
-        </w:rPr>
-        <w:t xml:space="preserve"> testowanie-</w:t>
-      </w:r>
-      <w:proofErr w:type="spellStart"/>
-      <w:r>
-        <w:rPr>
-          <w:rFonts w:ascii="Arial" w:hAnsi="Arial" w:cs="Arial"/>
-          <w:color w:val="222222"/>
-          <w:shd w:val="clear" w:color="auto" w:fill="FFFFFF"/>
-        </w:rPr>
-        <w:t>vima</w:t>
-      </w:r>
-      <w:proofErr w:type="spellEnd"/>
+          <w:szCs w:val="24"/>
+        </w:rPr>
+        <w:t>Działanie na remote’ach:</w:t>
+      </w:r>
+    </w:p>
+    <w:p>
+      <w:pPr>
+        <w:pStyle w:val="Akapitzlist"/>
+        <w:numPr>
+          <w:ilvl w:val="0"/>
+          <w:numId w:val="11"/>
+        </w:numPr>
+      </w:pPr>
+      <w:r>
+        <w:t xml:space="preserve">Git remote –v:  </w:t>
+      </w:r>
+      <w:bookmarkStart w:id="0" w:name="_GoBack"/>
+      <w:bookmarkEnd w:id="0"/>
+      <w:r>
+        <w:t>wyświetlenie wszystkich remote’ów</w:t>
+      </w:r>
+    </w:p>
+    <w:p>
+      <w:pPr>
+        <w:pStyle w:val="Akapitzlist"/>
+        <w:numPr>
+          <w:ilvl w:val="0"/>
+          <w:numId w:val="11"/>
+        </w:numPr>
+      </w:pPr>
+      <w:r>
+        <w:t>Dodanie nowego remote’a:</w:t>
+      </w:r>
+      <w:r>
+        <w:br/>
+        <w:t>a) git remote add &lt;name&gt; &lt;https-url&gt;</w:t>
+      </w:r>
+    </w:p>
+    <w:p>
+      <w:pPr>
+        <w:pStyle w:val="Akapitzlist"/>
+        <w:ind w:left="765"/>
+      </w:pPr>
+      <w:r>
+        <w:t>b) git fetch &lt;name of remote&gt;</w:t>
+      </w:r>
+    </w:p>
+    <w:p>
+      <w:r>
+        <w:t xml:space="preserve">        3)   Podgląd zmian w remotach: gitk –all </w:t>
+      </w:r>
     </w:p>
     <w:sectPr>
       <w:pgSz w:w="11906" w:h="16838"/>
@@ -2669,6 +1869,95 @@
     </w:lvl>
   </w:abstractNum>
   <w:abstractNum w:abstractNumId="9">
+    <w:nsid w:val="6E724DD6"/>
+    <w:multiLevelType w:val="hybridMultilevel"/>
+    <w:tmpl w:val="F57EACB8"/>
+    <w:lvl w:ilvl="0" w:tplc="76A88788">
+      <w:start w:val="1"/>
+      <w:numFmt w:val="decimal"/>
+      <w:lvlText w:val="%1)"/>
+      <w:lvlJc w:val="left"/>
+      <w:pPr>
+        <w:ind w:left="765" w:hanging="360"/>
+      </w:pPr>
+      <w:rPr>
+        <w:rFonts w:hint="default"/>
+      </w:rPr>
+    </w:lvl>
+    <w:lvl w:ilvl="1" w:tplc="04150019">
+      <w:start w:val="1"/>
+      <w:numFmt w:val="lowerLetter"/>
+      <w:lvlText w:val="%2."/>
+      <w:lvlJc w:val="left"/>
+      <w:pPr>
+        <w:ind w:left="1485" w:hanging="360"/>
+      </w:pPr>
+    </w:lvl>
+    <w:lvl w:ilvl="2" w:tplc="0415001B" w:tentative="1">
+      <w:start w:val="1"/>
+      <w:numFmt w:val="lowerRoman"/>
+      <w:lvlText w:val="%3."/>
+      <w:lvlJc w:val="right"/>
+      <w:pPr>
+        <w:ind w:left="2205" w:hanging="180"/>
+      </w:pPr>
+    </w:lvl>
+    <w:lvl w:ilvl="3" w:tplc="0415000F" w:tentative="1">
+      <w:start w:val="1"/>
+      <w:numFmt w:val="decimal"/>
+      <w:lvlText w:val="%4."/>
+      <w:lvlJc w:val="left"/>
+      <w:pPr>
+        <w:ind w:left="2925" w:hanging="360"/>
+      </w:pPr>
+    </w:lvl>
+    <w:lvl w:ilvl="4" w:tplc="04150019" w:tentative="1">
+      <w:start w:val="1"/>
+      <w:numFmt w:val="lowerLetter"/>
+      <w:lvlText w:val="%5."/>
+      <w:lvlJc w:val="left"/>
+      <w:pPr>
+        <w:ind w:left="3645" w:hanging="360"/>
+      </w:pPr>
+    </w:lvl>
+    <w:lvl w:ilvl="5" w:tplc="0415001B" w:tentative="1">
+      <w:start w:val="1"/>
+      <w:numFmt w:val="lowerRoman"/>
+      <w:lvlText w:val="%6."/>
+      <w:lvlJc w:val="right"/>
+      <w:pPr>
+        <w:ind w:left="4365" w:hanging="180"/>
+      </w:pPr>
+    </w:lvl>
+    <w:lvl w:ilvl="6" w:tplc="0415000F" w:tentative="1">
+      <w:start w:val="1"/>
+      <w:numFmt w:val="decimal"/>
+      <w:lvlText w:val="%7."/>
+      <w:lvlJc w:val="left"/>
+      <w:pPr>
+        <w:ind w:left="5085" w:hanging="360"/>
+      </w:pPr>
+    </w:lvl>
+    <w:lvl w:ilvl="7" w:tplc="04150019" w:tentative="1">
+      <w:start w:val="1"/>
+      <w:numFmt w:val="lowerLetter"/>
+      <w:lvlText w:val="%8."/>
+      <w:lvlJc w:val="left"/>
+      <w:pPr>
+        <w:ind w:left="5805" w:hanging="360"/>
+      </w:pPr>
+    </w:lvl>
+    <w:lvl w:ilvl="8" w:tplc="0415001B" w:tentative="1">
+      <w:start w:val="1"/>
+      <w:numFmt w:val="lowerRoman"/>
+      <w:lvlText w:val="%9."/>
+      <w:lvlJc w:val="right"/>
+      <w:pPr>
+        <w:ind w:left="6525" w:hanging="180"/>
+      </w:pPr>
+    </w:lvl>
+  </w:abstractNum>
+  <w:abstractNum w:abstractNumId="10">
     <w:nsid w:val="719A6639"/>
     <w:multiLevelType w:val="hybridMultilevel"/>
     <w:tmpl w:val="956851A6"/>
@@ -2776,7 +2065,7 @@
     <w:abstractNumId w:val="7"/>
   </w:num>
   <w:num w:numId="7">
-    <w:abstractNumId w:val="9"/>
+    <w:abstractNumId w:val="10"/>
   </w:num>
   <w:num w:numId="8">
     <w:abstractNumId w:val="2"/>
@@ -2786,6 +2075,9 @@
   </w:num>
   <w:num w:numId="10">
     <w:abstractNumId w:val="6"/>
+  </w:num>
+  <w:num w:numId="11">
+    <w:abstractNumId w:val="9"/>
   </w:num>
 </w:numbering>
 </file>

</xml_diff>

<commit_message>
Przesuwanie commitow - fix
</commit_message>
<xml_diff>
--- a/Git - cheat sheet.docx
+++ b/Git - cheat sheet.docx
@@ -42,8 +42,13 @@
         </w:numPr>
       </w:pPr>
       <w:r>
-        <w:t>update-index --assume-unchanged</w:t>
-      </w:r>
+        <w:t>update-index --</w:t>
+      </w:r>
+      <w:proofErr w:type="spellStart"/>
+      <w:r>
+        <w:t>assume-unchanged</w:t>
+      </w:r>
+      <w:proofErr w:type="spellEnd"/>
       <w:r>
         <w:t xml:space="preserve"> &lt;file&gt; - ukrycie plików z poczekalni (git status)</w:t>
       </w:r>
@@ -62,9 +67,19 @@
       <w:r>
         <w:t>–no-</w:t>
       </w:r>
-      <w:r>
-        <w:t>assume-unchanged</w:t>
-      </w:r>
+      <w:proofErr w:type="spellStart"/>
+      <w:r>
+        <w:t>assume</w:t>
+      </w:r>
+      <w:proofErr w:type="spellEnd"/>
+      <w:r>
+        <w:t>-</w:t>
+      </w:r>
+      <w:proofErr w:type="spellStart"/>
+      <w:r>
+        <w:t>unchanged</w:t>
+      </w:r>
+      <w:proofErr w:type="spellEnd"/>
       <w:r>
         <w:t xml:space="preserve"> &lt;file&gt; - pokazanie ukrytych plików w poczekalni (git status)</w:t>
       </w:r>
@@ -78,7 +93,31 @@
         </w:numPr>
       </w:pPr>
       <w:r>
-        <w:t>!git ls-files -v | grep "^[[:lower:]]"</w:t>
+        <w:t xml:space="preserve">!git </w:t>
+      </w:r>
+      <w:proofErr w:type="spellStart"/>
+      <w:r>
+        <w:t>ls-files</w:t>
+      </w:r>
+      <w:proofErr w:type="spellEnd"/>
+      <w:r>
+        <w:t xml:space="preserve"> -v | </w:t>
+      </w:r>
+      <w:proofErr w:type="spellStart"/>
+      <w:r>
+        <w:t>grep</w:t>
+      </w:r>
+      <w:proofErr w:type="spellEnd"/>
+      <w:r>
+        <w:t xml:space="preserve"> "^[[:</w:t>
+      </w:r>
+      <w:proofErr w:type="spellStart"/>
+      <w:r>
+        <w:t>lower</w:t>
+      </w:r>
+      <w:proofErr w:type="spellEnd"/>
+      <w:r>
+        <w:t>:]]"</w:t>
       </w:r>
       <w:r>
         <w:t xml:space="preserve"> – pokazanie listy ukrytych plików w poczekalni (git status)</w:t>
@@ -97,63 +136,207 @@
           <w:b/>
           <w:sz w:val="24"/>
         </w:rPr>
-        <w:t>Działanie na commit’ach:</w:t>
-      </w:r>
-    </w:p>
-    <w:p>
-      <w:pPr>
-        <w:pStyle w:val="Akapitzlist"/>
-        <w:numPr>
-          <w:ilvl w:val="0"/>
-          <w:numId w:val="2"/>
-        </w:numPr>
-      </w:pPr>
-      <w:r>
-        <w:t>Git commit –m „Title” –m „Description…………” – dodanie szczegółów do commita.</w:t>
-      </w:r>
-    </w:p>
-    <w:p>
-      <w:pPr>
-        <w:pStyle w:val="Akapitzlist"/>
-        <w:numPr>
-          <w:ilvl w:val="0"/>
-          <w:numId w:val="3"/>
-        </w:numPr>
-      </w:pPr>
-      <w:r>
-        <w:t>Git commit: otwiera się vim i tam uzupełnianie commita Pierwsza linia title, druga pusta, trzecia szczegóły.</w:t>
-      </w:r>
-    </w:p>
-    <w:p>
-      <w:pPr>
-        <w:pStyle w:val="Akapitzlist"/>
-        <w:numPr>
-          <w:ilvl w:val="0"/>
-          <w:numId w:val="2"/>
-        </w:numPr>
-      </w:pPr>
-      <w:r>
-        <w:t>Git commit –amend: otwiera się vim do edytowania nazwy ostatniego commita.</w:t>
-      </w:r>
-    </w:p>
-    <w:p>
-      <w:pPr>
-        <w:pStyle w:val="Akapitzlist"/>
-      </w:pPr>
-    </w:p>
-    <w:p>
-      <w:pPr>
+        <w:t xml:space="preserve">Działanie na </w:t>
+      </w:r>
+      <w:proofErr w:type="spellStart"/>
+      <w:r>
         <w:rPr>
           <w:b/>
           <w:sz w:val="24"/>
         </w:rPr>
-      </w:pPr>
+        <w:t>commit’ach</w:t>
+      </w:r>
+      <w:proofErr w:type="spellEnd"/>
       <w:r>
         <w:rPr>
           <w:b/>
           <w:sz w:val="24"/>
         </w:rPr>
-        <w:t>Działanie na commitach w VIM’ie:</w:t>
+        <w:t>:</w:t>
+      </w:r>
+    </w:p>
+    <w:p>
+      <w:pPr>
+        <w:pStyle w:val="Akapitzlist"/>
+        <w:numPr>
+          <w:ilvl w:val="0"/>
+          <w:numId w:val="2"/>
+        </w:numPr>
+      </w:pPr>
+      <w:r>
+        <w:t xml:space="preserve">Git </w:t>
+      </w:r>
+      <w:proofErr w:type="spellStart"/>
+      <w:r>
+        <w:t>commit</w:t>
+      </w:r>
+      <w:proofErr w:type="spellEnd"/>
+      <w:r>
+        <w:t xml:space="preserve"> –m „</w:t>
+      </w:r>
+      <w:proofErr w:type="spellStart"/>
+      <w:r>
+        <w:t>Title</w:t>
+      </w:r>
+      <w:proofErr w:type="spellEnd"/>
+      <w:r>
+        <w:t>” –m „</w:t>
+      </w:r>
+      <w:proofErr w:type="spellStart"/>
+      <w:r>
+        <w:t>Description</w:t>
+      </w:r>
+      <w:proofErr w:type="spellEnd"/>
+      <w:r>
+        <w:t xml:space="preserve">…………” – dodanie szczegółów do </w:t>
+      </w:r>
+      <w:proofErr w:type="spellStart"/>
+      <w:r>
+        <w:t>commita</w:t>
+      </w:r>
+      <w:proofErr w:type="spellEnd"/>
+      <w:r>
+        <w:t>.</w:t>
+      </w:r>
+    </w:p>
+    <w:p>
+      <w:pPr>
+        <w:pStyle w:val="Akapitzlist"/>
+        <w:numPr>
+          <w:ilvl w:val="0"/>
+          <w:numId w:val="3"/>
+        </w:numPr>
+      </w:pPr>
+      <w:r>
+        <w:t xml:space="preserve">Git </w:t>
+      </w:r>
+      <w:proofErr w:type="spellStart"/>
+      <w:r>
+        <w:t>commit</w:t>
+      </w:r>
+      <w:proofErr w:type="spellEnd"/>
+      <w:r>
+        <w:t xml:space="preserve">: otwiera się </w:t>
+      </w:r>
+      <w:proofErr w:type="spellStart"/>
+      <w:r>
+        <w:t>vim</w:t>
+      </w:r>
+      <w:proofErr w:type="spellEnd"/>
+      <w:r>
+        <w:t xml:space="preserve"> i tam uzupełnianie </w:t>
+      </w:r>
+      <w:proofErr w:type="spellStart"/>
+      <w:r>
+        <w:t>commita</w:t>
+      </w:r>
+      <w:proofErr w:type="spellEnd"/>
+      <w:r>
+        <w:t xml:space="preserve"> Pierwsza linia </w:t>
+      </w:r>
+      <w:proofErr w:type="spellStart"/>
+      <w:r>
+        <w:t>title</w:t>
+      </w:r>
+      <w:proofErr w:type="spellEnd"/>
+      <w:r>
+        <w:t>, druga pusta, trzecia szczegóły.</w:t>
+      </w:r>
+    </w:p>
+    <w:p>
+      <w:pPr>
+        <w:pStyle w:val="Akapitzlist"/>
+        <w:numPr>
+          <w:ilvl w:val="0"/>
+          <w:numId w:val="2"/>
+        </w:numPr>
+      </w:pPr>
+      <w:r>
+        <w:t xml:space="preserve">Git </w:t>
+      </w:r>
+      <w:proofErr w:type="spellStart"/>
+      <w:r>
+        <w:t>commit</w:t>
+      </w:r>
+      <w:proofErr w:type="spellEnd"/>
+      <w:r>
+        <w:t xml:space="preserve"> –</w:t>
+      </w:r>
+      <w:proofErr w:type="spellStart"/>
+      <w:r>
+        <w:t>amend</w:t>
+      </w:r>
+      <w:proofErr w:type="spellEnd"/>
+      <w:r>
+        <w:t xml:space="preserve">: otwiera się </w:t>
+      </w:r>
+      <w:proofErr w:type="spellStart"/>
+      <w:r>
+        <w:t>vim</w:t>
+      </w:r>
+      <w:proofErr w:type="spellEnd"/>
+      <w:r>
+        <w:t xml:space="preserve"> do edytowania nazwy ostatniego </w:t>
+      </w:r>
+      <w:proofErr w:type="spellStart"/>
+      <w:r>
+        <w:t>commita</w:t>
+      </w:r>
+      <w:proofErr w:type="spellEnd"/>
+      <w:r>
+        <w:t>.</w:t>
+      </w:r>
+    </w:p>
+    <w:p>
+      <w:pPr>
+        <w:pStyle w:val="Akapitzlist"/>
+      </w:pPr>
+    </w:p>
+    <w:p>
+      <w:pPr>
+        <w:rPr>
+          <w:b/>
+          <w:sz w:val="24"/>
+        </w:rPr>
+      </w:pPr>
+      <w:r>
+        <w:rPr>
+          <w:b/>
+          <w:sz w:val="24"/>
+        </w:rPr>
+        <w:t xml:space="preserve">Działanie na </w:t>
+      </w:r>
+      <w:proofErr w:type="spellStart"/>
+      <w:r>
+        <w:rPr>
+          <w:b/>
+          <w:sz w:val="24"/>
+        </w:rPr>
+        <w:t>commitach</w:t>
+      </w:r>
+      <w:proofErr w:type="spellEnd"/>
+      <w:r>
+        <w:rPr>
+          <w:b/>
+          <w:sz w:val="24"/>
+        </w:rPr>
+        <w:t xml:space="preserve"> w </w:t>
+      </w:r>
+      <w:proofErr w:type="spellStart"/>
+      <w:r>
+        <w:rPr>
+          <w:b/>
+          <w:sz w:val="24"/>
+        </w:rPr>
+        <w:t>VIM’ie</w:t>
+      </w:r>
+      <w:proofErr w:type="spellEnd"/>
+      <w:r>
+        <w:rPr>
+          <w:b/>
+          <w:sz w:val="24"/>
+        </w:rPr>
+        <w:t>:</w:t>
       </w:r>
     </w:p>
     <w:p>
@@ -165,11 +348,43 @@
         </w:numPr>
       </w:pPr>
       <w:r>
-        <w:t>Usunięcie danego commita:</w:t>
+        <w:t xml:space="preserve">Usunięcie danego </w:t>
+      </w:r>
+      <w:proofErr w:type="spellStart"/>
+      <w:r>
+        <w:t>commita</w:t>
+      </w:r>
+      <w:proofErr w:type="spellEnd"/>
+      <w:r>
+        <w:t>:</w:t>
       </w:r>
       <w:r>
         <w:br/>
-        <w:t>a)    git rebase –i HEAD~n (gdzie n liczba ostatnich commitów)</w:t>
+        <w:t xml:space="preserve">a)    git </w:t>
+      </w:r>
+      <w:proofErr w:type="spellStart"/>
+      <w:r>
+        <w:t>rebase</w:t>
+      </w:r>
+      <w:proofErr w:type="spellEnd"/>
+      <w:r>
+        <w:t xml:space="preserve"> –i </w:t>
+      </w:r>
+      <w:proofErr w:type="spellStart"/>
+      <w:r>
+        <w:t>HEAD~n</w:t>
+      </w:r>
+      <w:proofErr w:type="spellEnd"/>
+      <w:r>
+        <w:t xml:space="preserve"> (gdzie n liczba ostatnich </w:t>
+      </w:r>
+      <w:proofErr w:type="spellStart"/>
+      <w:r>
+        <w:t>commitów</w:t>
+      </w:r>
+      <w:proofErr w:type="spellEnd"/>
+      <w:r>
+        <w:t>)</w:t>
       </w:r>
     </w:p>
     <w:p>
@@ -193,8 +408,13 @@
         </w:numPr>
       </w:pPr>
       <w:r>
-        <w:t>Najechanie na interesujący nas commit</w:t>
-      </w:r>
+        <w:t xml:space="preserve">Najechanie na interesujący nas </w:t>
+      </w:r>
+      <w:proofErr w:type="spellStart"/>
+      <w:r>
+        <w:t>commit</w:t>
+      </w:r>
+      <w:proofErr w:type="spellEnd"/>
     </w:p>
     <w:p>
       <w:pPr>
@@ -205,7 +425,23 @@
         </w:numPr>
       </w:pPr>
       <w:r>
-        <w:t>Wpisanie zamiast pick -&gt; drop lub kliknąć dwa razy literke ‘d’</w:t>
+        <w:t xml:space="preserve">Wpisanie zamiast </w:t>
+      </w:r>
+      <w:proofErr w:type="spellStart"/>
+      <w:r>
+        <w:t>pick</w:t>
+      </w:r>
+      <w:proofErr w:type="spellEnd"/>
+      <w:r>
+        <w:t xml:space="preserve"> -&gt; drop lub kliknąć dwa razy </w:t>
+      </w:r>
+      <w:proofErr w:type="spellStart"/>
+      <w:r>
+        <w:t>literke</w:t>
+      </w:r>
+      <w:proofErr w:type="spellEnd"/>
+      <w:r>
+        <w:t xml:space="preserve"> ‘d’</w:t>
       </w:r>
     </w:p>
     <w:p>
@@ -217,7 +453,15 @@
         </w:numPr>
       </w:pPr>
       <w:r>
-        <w:t>!wq – wyjście i zapisanie zmian</w:t>
+        <w:t>!</w:t>
+      </w:r>
+      <w:proofErr w:type="spellStart"/>
+      <w:r>
+        <w:t>wq</w:t>
+      </w:r>
+      <w:proofErr w:type="spellEnd"/>
+      <w:r>
+        <w:t xml:space="preserve"> – wyjście i zapisanie zmian</w:t>
       </w:r>
     </w:p>
     <w:p>
@@ -229,7 +473,23 @@
         </w:numPr>
       </w:pPr>
       <w:r>
-        <w:t>Git push –f : wypchnięcie zmian z --forcem.</w:t>
+        <w:t xml:space="preserve">Git </w:t>
+      </w:r>
+      <w:proofErr w:type="spellStart"/>
+      <w:r>
+        <w:t>push</w:t>
+      </w:r>
+      <w:proofErr w:type="spellEnd"/>
+      <w:r>
+        <w:t xml:space="preserve"> –f : wypchnięcie zmian z --</w:t>
+      </w:r>
+      <w:proofErr w:type="spellStart"/>
+      <w:r>
+        <w:t>forcem</w:t>
+      </w:r>
+      <w:proofErr w:type="spellEnd"/>
+      <w:r>
+        <w:t>.</w:t>
       </w:r>
     </w:p>
     <w:p>
@@ -247,7 +507,15 @@
         </w:numPr>
       </w:pPr>
       <w:r>
-        <w:t>Połączenie dwóch commitów:</w:t>
+        <w:t xml:space="preserve">Połączenie dwóch </w:t>
+      </w:r>
+      <w:proofErr w:type="spellStart"/>
+      <w:r>
+        <w:t>commitów</w:t>
+      </w:r>
+      <w:proofErr w:type="spellEnd"/>
+      <w:r>
+        <w:t>:</w:t>
       </w:r>
     </w:p>
     <w:p>
@@ -259,8 +527,21 @@
         </w:numPr>
       </w:pPr>
       <w:r>
-        <w:t>Użycie –squash: łączy commity i można edytować opis commita</w:t>
-      </w:r>
+        <w:t xml:space="preserve">Użycie –squash: łączy </w:t>
+      </w:r>
+      <w:proofErr w:type="spellStart"/>
+      <w:r>
+        <w:t>commity</w:t>
+      </w:r>
+      <w:proofErr w:type="spellEnd"/>
+      <w:r>
+        <w:t xml:space="preserve"> i można edytować opis </w:t>
+      </w:r>
+      <w:proofErr w:type="spellStart"/>
+      <w:r>
+        <w:t>commita</w:t>
+      </w:r>
+      <w:proofErr w:type="spellEnd"/>
       <w:r>
         <w:t xml:space="preserve"> do którego będą te wszystkie zmiany zapisane.</w:t>
       </w:r>
@@ -274,7 +555,31 @@
         </w:numPr>
       </w:pPr>
       <w:r>
-        <w:t>git rebase –i HEAD~n (gdzie n liczba ostatnich commitów)</w:t>
+        <w:t xml:space="preserve">git </w:t>
+      </w:r>
+      <w:proofErr w:type="spellStart"/>
+      <w:r>
+        <w:t>rebase</w:t>
+      </w:r>
+      <w:proofErr w:type="spellEnd"/>
+      <w:r>
+        <w:t xml:space="preserve"> –i </w:t>
+      </w:r>
+      <w:proofErr w:type="spellStart"/>
+      <w:r>
+        <w:t>HEAD~n</w:t>
+      </w:r>
+      <w:proofErr w:type="spellEnd"/>
+      <w:r>
+        <w:t xml:space="preserve"> (gdzie n liczba ostatnich </w:t>
+      </w:r>
+      <w:proofErr w:type="spellStart"/>
+      <w:r>
+        <w:t>commitów</w:t>
+      </w:r>
+      <w:proofErr w:type="spellEnd"/>
+      <w:r>
+        <w:t>)</w:t>
       </w:r>
     </w:p>
     <w:p>
@@ -298,8 +603,13 @@
         </w:numPr>
       </w:pPr>
       <w:r>
-        <w:t>Najechanie na interesujący nas commit</w:t>
-      </w:r>
+        <w:t xml:space="preserve">Najechanie na interesujący nas </w:t>
+      </w:r>
+      <w:proofErr w:type="spellStart"/>
+      <w:r>
+        <w:t>commit</w:t>
+      </w:r>
+      <w:proofErr w:type="spellEnd"/>
     </w:p>
     <w:p>
       <w:pPr>
@@ -310,7 +620,15 @@
         </w:numPr>
       </w:pPr>
       <w:r>
-        <w:t>Wpisanie zamiast pick -&gt; squash lub literkę s</w:t>
+        <w:t xml:space="preserve">Wpisanie zamiast </w:t>
+      </w:r>
+      <w:proofErr w:type="spellStart"/>
+      <w:r>
+        <w:t>pick</w:t>
+      </w:r>
+      <w:proofErr w:type="spellEnd"/>
+      <w:r>
+        <w:t xml:space="preserve"> -&gt; squash lub literkę s</w:t>
       </w:r>
     </w:p>
     <w:p>
@@ -322,7 +640,23 @@
         </w:numPr>
       </w:pPr>
       <w:r>
-        <w:t>Pierwszy commit zawsze zostaje z pick i to do niego będą łączone zmiany.</w:t>
+        <w:t xml:space="preserve">Pierwszy </w:t>
+      </w:r>
+      <w:proofErr w:type="spellStart"/>
+      <w:r>
+        <w:t>commit</w:t>
+      </w:r>
+      <w:proofErr w:type="spellEnd"/>
+      <w:r>
+        <w:t xml:space="preserve"> zawsze zostaje z </w:t>
+      </w:r>
+      <w:proofErr w:type="spellStart"/>
+      <w:r>
+        <w:t>pick</w:t>
+      </w:r>
+      <w:proofErr w:type="spellEnd"/>
+      <w:r>
+        <w:t xml:space="preserve"> i to do niego będą łączone zmiany.</w:t>
       </w:r>
     </w:p>
     <w:p>
@@ -529,7 +863,15 @@
         </w:numPr>
       </w:pPr>
       <w:r>
-        <w:t>!wq – wyjście i zapisanie zmian</w:t>
+        <w:t>!</w:t>
+      </w:r>
+      <w:proofErr w:type="spellStart"/>
+      <w:r>
+        <w:t>wq</w:t>
+      </w:r>
+      <w:proofErr w:type="spellEnd"/>
+      <w:r>
+        <w:t xml:space="preserve"> – wyjście i zapisanie zmian</w:t>
       </w:r>
     </w:p>
     <w:p>
@@ -541,7 +883,15 @@
         </w:numPr>
       </w:pPr>
       <w:r>
-        <w:t>Otworzy się ponownie VIM, aby wprowadzić edycję szczegółów commita itd.</w:t>
+        <w:t xml:space="preserve">Otworzy się ponownie VIM, aby wprowadzić edycję szczegółów </w:t>
+      </w:r>
+      <w:proofErr w:type="spellStart"/>
+      <w:r>
+        <w:t>commita</w:t>
+      </w:r>
+      <w:proofErr w:type="spellEnd"/>
+      <w:r>
+        <w:t xml:space="preserve"> itd.</w:t>
       </w:r>
     </w:p>
     <w:p>
@@ -553,7 +903,15 @@
         </w:numPr>
       </w:pPr>
       <w:r>
-        <w:t>!wq – wyjście i zapisanie zmian</w:t>
+        <w:t>!</w:t>
+      </w:r>
+      <w:proofErr w:type="spellStart"/>
+      <w:r>
+        <w:t>wq</w:t>
+      </w:r>
+      <w:proofErr w:type="spellEnd"/>
+      <w:r>
+        <w:t xml:space="preserve"> – wyjście i zapisanie zmian</w:t>
       </w:r>
     </w:p>
     <w:p>
@@ -564,8 +922,21 @@
           <w:numId w:val="3"/>
         </w:numPr>
       </w:pPr>
-      <w:r>
-        <w:t>Połaczenie kliku commitów:</w:t>
+      <w:proofErr w:type="spellStart"/>
+      <w:r>
+        <w:t>Połaczenie</w:t>
+      </w:r>
+      <w:proofErr w:type="spellEnd"/>
+      <w:r>
+        <w:t xml:space="preserve"> kliku </w:t>
+      </w:r>
+      <w:proofErr w:type="spellStart"/>
+      <w:r>
+        <w:t>commitów</w:t>
+      </w:r>
+      <w:proofErr w:type="spellEnd"/>
+      <w:r>
+        <w:t>:</w:t>
       </w:r>
     </w:p>
     <w:p>
@@ -642,7 +1013,15 @@
         </w:numPr>
       </w:pPr>
       <w:r>
-        <w:t>Zamiana miejscami commitów:</w:t>
+        <w:t xml:space="preserve">Zamiana miejscami </w:t>
+      </w:r>
+      <w:proofErr w:type="spellStart"/>
+      <w:r>
+        <w:t>commitów</w:t>
+      </w:r>
+      <w:proofErr w:type="spellEnd"/>
+      <w:r>
+        <w:t>:</w:t>
       </w:r>
     </w:p>
     <w:p>
@@ -654,8 +1033,34 @@
         </w:numPr>
       </w:pPr>
       <w:r>
-        <w:t>git rebase –i HEAD~n (gdzie n liczba ostatnich commitów)</w:t>
-      </w:r>
+        <w:t xml:space="preserve">git </w:t>
+      </w:r>
+      <w:proofErr w:type="spellStart"/>
+      <w:r>
+        <w:t>rebase</w:t>
+      </w:r>
+      <w:proofErr w:type="spellEnd"/>
+      <w:r>
+        <w:t xml:space="preserve"> –i </w:t>
+      </w:r>
+      <w:proofErr w:type="spellStart"/>
+      <w:r>
+        <w:t>HEAD~n</w:t>
+      </w:r>
+      <w:proofErr w:type="spellEnd"/>
+      <w:r>
+        <w:t xml:space="preserve"> (gdzie n liczba ostatnich </w:t>
+      </w:r>
+      <w:proofErr w:type="spellStart"/>
+      <w:r>
+        <w:t>commitów</w:t>
+      </w:r>
+      <w:proofErr w:type="spellEnd"/>
+      <w:r>
+        <w:t>)</w:t>
+      </w:r>
+      <w:bookmarkStart w:id="0" w:name="_GoBack"/>
+      <w:bookmarkEnd w:id="0"/>
     </w:p>
     <w:p>
       <w:pPr>
@@ -666,8 +1071,13 @@
         </w:numPr>
       </w:pPr>
       <w:r>
-        <w:t>Wciśnięcie literki ‘i’ albo ‘a’, aby zacząć wpisywać</w:t>
-      </w:r>
+        <w:t xml:space="preserve">Najechanie na interesujący nas </w:t>
+      </w:r>
+      <w:proofErr w:type="spellStart"/>
+      <w:r>
+        <w:t>commit</w:t>
+      </w:r>
+      <w:proofErr w:type="spellEnd"/>
     </w:p>
     <w:p>
       <w:pPr>
@@ -678,8 +1088,13 @@
         </w:numPr>
       </w:pPr>
       <w:r>
-        <w:t>Najechanie na interesujący nas commit</w:t>
-      </w:r>
+        <w:t xml:space="preserve">Kliknięcie dwa razy ‘d’ – spowoduje usuniecie </w:t>
+      </w:r>
+      <w:proofErr w:type="spellStart"/>
+      <w:r>
+        <w:t>commita</w:t>
+      </w:r>
+      <w:proofErr w:type="spellEnd"/>
     </w:p>
     <w:p>
       <w:pPr>
@@ -690,7 +1105,15 @@
         </w:numPr>
       </w:pPr>
       <w:r>
-        <w:t>Kliknięcie dwa razy ‘d’ – spowoduje usuniecie commita</w:t>
+        <w:t xml:space="preserve">Przejście wyżej/niżej tam gdzie chcemy tego </w:t>
+      </w:r>
+      <w:proofErr w:type="spellStart"/>
+      <w:r>
+        <w:t>commita</w:t>
+      </w:r>
+      <w:proofErr w:type="spellEnd"/>
+      <w:r>
+        <w:t xml:space="preserve"> i klikamy ‘p’</w:t>
       </w:r>
     </w:p>
     <w:p>
@@ -702,7 +1125,15 @@
         </w:numPr>
       </w:pPr>
       <w:r>
-        <w:t>Przejście wyżej/niżej tam gdzie chcemy tego commita i klikamy ‘p’</w:t>
+        <w:t>!</w:t>
+      </w:r>
+      <w:proofErr w:type="spellStart"/>
+      <w:r>
+        <w:t>wq</w:t>
+      </w:r>
+      <w:proofErr w:type="spellEnd"/>
+      <w:r>
+        <w:t xml:space="preserve"> – wyjście i zapisanie zmian</w:t>
       </w:r>
     </w:p>
     <w:p>
@@ -714,19 +1145,23 @@
         </w:numPr>
       </w:pPr>
       <w:r>
-        <w:t>!wq – wyjście i zapisanie zmian</w:t>
-      </w:r>
-    </w:p>
-    <w:p>
-      <w:pPr>
-        <w:pStyle w:val="Akapitzlist"/>
-        <w:numPr>
-          <w:ilvl w:val="0"/>
-          <w:numId w:val="10"/>
-        </w:numPr>
-      </w:pPr>
-      <w:r>
-        <w:t>Git push –f : wypchnięcie zmian z --forcem.</w:t>
+        <w:t xml:space="preserve">Git </w:t>
+      </w:r>
+      <w:proofErr w:type="spellStart"/>
+      <w:r>
+        <w:t>push</w:t>
+      </w:r>
+      <w:proofErr w:type="spellEnd"/>
+      <w:r>
+        <w:t xml:space="preserve"> –f : wypchnięcie zmian z --</w:t>
+      </w:r>
+      <w:proofErr w:type="spellStart"/>
+      <w:r>
+        <w:t>forcem</w:t>
+      </w:r>
+      <w:proofErr w:type="spellEnd"/>
+      <w:r>
+        <w:t>.</w:t>
       </w:r>
     </w:p>
     <w:p>
@@ -771,152 +1206,396 @@
           <w:b/>
           <w:sz w:val="24"/>
         </w:rPr>
-        <w:lastRenderedPageBreak/>
-        <w:t>Działanie na branch’ach:</w:t>
-      </w:r>
-    </w:p>
-    <w:p>
-      <w:pPr>
-        <w:pStyle w:val="Akapitzlist"/>
-        <w:numPr>
-          <w:ilvl w:val="0"/>
-          <w:numId w:val="6"/>
-        </w:numPr>
-      </w:pPr>
-      <w:r>
-        <w:t>Git branch --a: wyświetlenie wszystkich branchy</w:t>
-      </w:r>
-    </w:p>
-    <w:p>
-      <w:pPr>
-        <w:pStyle w:val="Akapitzlist"/>
-        <w:numPr>
-          <w:ilvl w:val="0"/>
-          <w:numId w:val="6"/>
-        </w:numPr>
-      </w:pPr>
-      <w:r>
-        <w:t>Zmiana nazwy brancha</w:t>
-      </w:r>
-    </w:p>
-    <w:p>
-      <w:pPr>
-        <w:pStyle w:val="Akapitzlist"/>
-        <w:numPr>
-          <w:ilvl w:val="0"/>
-          <w:numId w:val="7"/>
-        </w:numPr>
-      </w:pPr>
-      <w:r>
-        <w:rPr>
-          <w:rFonts w:ascii="Arial" w:hAnsi="Arial" w:cs="Arial"/>
-          <w:b/>
-        </w:rPr>
-        <w:t>Lokalnie</w:t>
-      </w:r>
-      <w:r>
-        <w:rPr>
-          <w:b/>
-        </w:rPr>
-        <w:t>:</w:t>
-      </w:r>
-      <w:r>
-        <w:t xml:space="preserve"> </w:t>
-      </w:r>
-      <w:r>
-        <w:rPr>
-          <w:rFonts w:ascii="Arial" w:hAnsi="Arial" w:cs="Arial"/>
-          <w:color w:val="222222"/>
-          <w:shd w:val="clear" w:color="auto" w:fill="FFFFFF"/>
-        </w:rPr>
-        <w:t>git branch -m new-name.</w:t>
-      </w:r>
-    </w:p>
-    <w:p>
-      <w:pPr>
-        <w:pStyle w:val="Akapitzlist"/>
-        <w:numPr>
-          <w:ilvl w:val="0"/>
-          <w:numId w:val="7"/>
-        </w:numPr>
-      </w:pPr>
-      <w:r>
-        <w:rPr>
-          <w:rFonts w:ascii="Arial" w:hAnsi="Arial" w:cs="Arial"/>
-          <w:b/>
-          <w:color w:val="222222"/>
-          <w:shd w:val="clear" w:color="auto" w:fill="FFFFFF"/>
-        </w:rPr>
-        <w:t>Na originie:</w:t>
-      </w:r>
-      <w:r>
-        <w:rPr>
-          <w:rFonts w:ascii="Arial" w:hAnsi="Arial" w:cs="Arial"/>
-          <w:color w:val="222222"/>
-          <w:shd w:val="clear" w:color="auto" w:fill="FFFFFF"/>
-        </w:rPr>
-        <w:t xml:space="preserve"> git branch -m new-name.</w:t>
-      </w:r>
-    </w:p>
-    <w:p>
-      <w:pPr>
-        <w:pStyle w:val="Akapitzlist"/>
-        <w:numPr>
-          <w:ilvl w:val="0"/>
-          <w:numId w:val="7"/>
-        </w:numPr>
-      </w:pPr>
-      <w:r>
-        <w:rPr>
-          <w:rFonts w:ascii="Arial" w:hAnsi="Arial" w:cs="Arial"/>
-          <w:color w:val="222222"/>
-          <w:shd w:val="clear" w:color="auto" w:fill="FFFFFF"/>
-        </w:rPr>
-        <w:t>git push origin :old-name new-name</w:t>
-      </w:r>
-    </w:p>
-    <w:p>
-      <w:pPr>
-        <w:pStyle w:val="Akapitzlist"/>
-        <w:numPr>
-          <w:ilvl w:val="0"/>
-          <w:numId w:val="7"/>
-        </w:numPr>
-      </w:pPr>
-      <w:r>
-        <w:rPr>
-          <w:rFonts w:ascii="Arial" w:hAnsi="Arial" w:cs="Arial"/>
-          <w:color w:val="222222"/>
-          <w:shd w:val="clear" w:color="auto" w:fill="FFFFFF"/>
-        </w:rPr>
-        <w:t>git push origin -u new-name</w:t>
-      </w:r>
-    </w:p>
-    <w:p>
-      <w:pPr>
-        <w:pStyle w:val="Akapitzlist"/>
-        <w:numPr>
-          <w:ilvl w:val="0"/>
-          <w:numId w:val="6"/>
-        </w:numPr>
-      </w:pPr>
-      <w:r>
-        <w:t>Usunięcie brancha:</w:t>
-      </w:r>
-    </w:p>
-    <w:p>
-      <w:pPr>
-        <w:pStyle w:val="Akapitzlist"/>
-        <w:numPr>
-          <w:ilvl w:val="0"/>
-          <w:numId w:val="8"/>
-        </w:numPr>
-      </w:pPr>
+        <w:t xml:space="preserve">Działanie na </w:t>
+      </w:r>
+      <w:proofErr w:type="spellStart"/>
       <w:r>
         <w:rPr>
           <w:b/>
           <w:sz w:val="24"/>
         </w:rPr>
+        <w:t>branch’ach</w:t>
+      </w:r>
+      <w:proofErr w:type="spellEnd"/>
+      <w:r>
+        <w:rPr>
+          <w:b/>
+          <w:sz w:val="24"/>
+        </w:rPr>
+        <w:t>:</w:t>
+      </w:r>
+    </w:p>
+    <w:p>
+      <w:pPr>
+        <w:pStyle w:val="Akapitzlist"/>
+        <w:numPr>
+          <w:ilvl w:val="0"/>
+          <w:numId w:val="6"/>
+        </w:numPr>
+      </w:pPr>
+      <w:r>
+        <w:lastRenderedPageBreak/>
+        <w:t xml:space="preserve">Git </w:t>
+      </w:r>
+      <w:proofErr w:type="spellStart"/>
+      <w:r>
+        <w:t>branch</w:t>
+      </w:r>
+      <w:proofErr w:type="spellEnd"/>
+      <w:r>
+        <w:t xml:space="preserve"> --a: wyświetlenie wszystkich </w:t>
+      </w:r>
+      <w:proofErr w:type="spellStart"/>
+      <w:r>
+        <w:t>branchy</w:t>
+      </w:r>
+      <w:proofErr w:type="spellEnd"/>
+    </w:p>
+    <w:p>
+      <w:pPr>
+        <w:pStyle w:val="Akapitzlist"/>
+        <w:numPr>
+          <w:ilvl w:val="0"/>
+          <w:numId w:val="6"/>
+        </w:numPr>
+      </w:pPr>
+      <w:r>
+        <w:t xml:space="preserve">Zmiana nazwy </w:t>
+      </w:r>
+      <w:proofErr w:type="spellStart"/>
+      <w:r>
+        <w:t>brancha</w:t>
+      </w:r>
+      <w:proofErr w:type="spellEnd"/>
+    </w:p>
+    <w:p>
+      <w:pPr>
+        <w:pStyle w:val="Akapitzlist"/>
+        <w:numPr>
+          <w:ilvl w:val="0"/>
+          <w:numId w:val="7"/>
+        </w:numPr>
+      </w:pPr>
+      <w:r>
+        <w:rPr>
+          <w:rFonts w:ascii="Arial" w:hAnsi="Arial" w:cs="Arial"/>
+          <w:b/>
+        </w:rPr>
+        <w:t>Lokalnie</w:t>
+      </w:r>
+      <w:r>
+        <w:rPr>
+          <w:b/>
+        </w:rPr>
+        <w:t>:</w:t>
+      </w:r>
+      <w:r>
+        <w:t xml:space="preserve"> </w:t>
+      </w:r>
+      <w:r>
+        <w:rPr>
+          <w:rFonts w:ascii="Arial" w:hAnsi="Arial" w:cs="Arial"/>
+          <w:color w:val="222222"/>
+          <w:shd w:val="clear" w:color="auto" w:fill="FFFFFF"/>
+        </w:rPr>
+        <w:t xml:space="preserve">git </w:t>
+      </w:r>
+      <w:proofErr w:type="spellStart"/>
+      <w:r>
+        <w:rPr>
+          <w:rFonts w:ascii="Arial" w:hAnsi="Arial" w:cs="Arial"/>
+          <w:color w:val="222222"/>
+          <w:shd w:val="clear" w:color="auto" w:fill="FFFFFF"/>
+        </w:rPr>
+        <w:t>branch</w:t>
+      </w:r>
+      <w:proofErr w:type="spellEnd"/>
+      <w:r>
+        <w:rPr>
+          <w:rFonts w:ascii="Arial" w:hAnsi="Arial" w:cs="Arial"/>
+          <w:color w:val="222222"/>
+          <w:shd w:val="clear" w:color="auto" w:fill="FFFFFF"/>
+        </w:rPr>
+        <w:t xml:space="preserve"> -m </w:t>
+      </w:r>
+      <w:proofErr w:type="spellStart"/>
+      <w:r>
+        <w:rPr>
+          <w:rFonts w:ascii="Arial" w:hAnsi="Arial" w:cs="Arial"/>
+          <w:color w:val="222222"/>
+          <w:shd w:val="clear" w:color="auto" w:fill="FFFFFF"/>
+        </w:rPr>
+        <w:t>new-name</w:t>
+      </w:r>
+      <w:proofErr w:type="spellEnd"/>
+      <w:r>
+        <w:rPr>
+          <w:rFonts w:ascii="Arial" w:hAnsi="Arial" w:cs="Arial"/>
+          <w:color w:val="222222"/>
+          <w:shd w:val="clear" w:color="auto" w:fill="FFFFFF"/>
+        </w:rPr>
+        <w:t>.</w:t>
+      </w:r>
+    </w:p>
+    <w:p>
+      <w:pPr>
+        <w:pStyle w:val="Akapitzlist"/>
+        <w:numPr>
+          <w:ilvl w:val="0"/>
+          <w:numId w:val="7"/>
+        </w:numPr>
+      </w:pPr>
+      <w:r>
+        <w:rPr>
+          <w:rFonts w:ascii="Arial" w:hAnsi="Arial" w:cs="Arial"/>
+          <w:b/>
+          <w:color w:val="222222"/>
+          <w:shd w:val="clear" w:color="auto" w:fill="FFFFFF"/>
+        </w:rPr>
+        <w:t xml:space="preserve">Na </w:t>
+      </w:r>
+      <w:proofErr w:type="spellStart"/>
+      <w:r>
+        <w:rPr>
+          <w:rFonts w:ascii="Arial" w:hAnsi="Arial" w:cs="Arial"/>
+          <w:b/>
+          <w:color w:val="222222"/>
+          <w:shd w:val="clear" w:color="auto" w:fill="FFFFFF"/>
+        </w:rPr>
+        <w:t>originie</w:t>
+      </w:r>
+      <w:proofErr w:type="spellEnd"/>
+      <w:r>
+        <w:rPr>
+          <w:rFonts w:ascii="Arial" w:hAnsi="Arial" w:cs="Arial"/>
+          <w:b/>
+          <w:color w:val="222222"/>
+          <w:shd w:val="clear" w:color="auto" w:fill="FFFFFF"/>
+        </w:rPr>
+        <w:t>:</w:t>
+      </w:r>
+      <w:r>
+        <w:rPr>
+          <w:rFonts w:ascii="Arial" w:hAnsi="Arial" w:cs="Arial"/>
+          <w:color w:val="222222"/>
+          <w:shd w:val="clear" w:color="auto" w:fill="FFFFFF"/>
+        </w:rPr>
+        <w:t xml:space="preserve"> git </w:t>
+      </w:r>
+      <w:proofErr w:type="spellStart"/>
+      <w:r>
+        <w:rPr>
+          <w:rFonts w:ascii="Arial" w:hAnsi="Arial" w:cs="Arial"/>
+          <w:color w:val="222222"/>
+          <w:shd w:val="clear" w:color="auto" w:fill="FFFFFF"/>
+        </w:rPr>
+        <w:t>branch</w:t>
+      </w:r>
+      <w:proofErr w:type="spellEnd"/>
+      <w:r>
+        <w:rPr>
+          <w:rFonts w:ascii="Arial" w:hAnsi="Arial" w:cs="Arial"/>
+          <w:color w:val="222222"/>
+          <w:shd w:val="clear" w:color="auto" w:fill="FFFFFF"/>
+        </w:rPr>
+        <w:t xml:space="preserve"> -m </w:t>
+      </w:r>
+      <w:proofErr w:type="spellStart"/>
+      <w:r>
+        <w:rPr>
+          <w:rFonts w:ascii="Arial" w:hAnsi="Arial" w:cs="Arial"/>
+          <w:color w:val="222222"/>
+          <w:shd w:val="clear" w:color="auto" w:fill="FFFFFF"/>
+        </w:rPr>
+        <w:t>new-name</w:t>
+      </w:r>
+      <w:proofErr w:type="spellEnd"/>
+      <w:r>
+        <w:rPr>
+          <w:rFonts w:ascii="Arial" w:hAnsi="Arial" w:cs="Arial"/>
+          <w:color w:val="222222"/>
+          <w:shd w:val="clear" w:color="auto" w:fill="FFFFFF"/>
+        </w:rPr>
+        <w:t>.</w:t>
+      </w:r>
+    </w:p>
+    <w:p>
+      <w:pPr>
+        <w:pStyle w:val="Akapitzlist"/>
+        <w:numPr>
+          <w:ilvl w:val="0"/>
+          <w:numId w:val="7"/>
+        </w:numPr>
+      </w:pPr>
+      <w:r>
+        <w:rPr>
+          <w:rFonts w:ascii="Arial" w:hAnsi="Arial" w:cs="Arial"/>
+          <w:color w:val="222222"/>
+          <w:shd w:val="clear" w:color="auto" w:fill="FFFFFF"/>
+        </w:rPr>
+        <w:t xml:space="preserve">git </w:t>
+      </w:r>
+      <w:proofErr w:type="spellStart"/>
+      <w:r>
+        <w:rPr>
+          <w:rFonts w:ascii="Arial" w:hAnsi="Arial" w:cs="Arial"/>
+          <w:color w:val="222222"/>
+          <w:shd w:val="clear" w:color="auto" w:fill="FFFFFF"/>
+        </w:rPr>
+        <w:t>push</w:t>
+      </w:r>
+      <w:proofErr w:type="spellEnd"/>
+      <w:r>
+        <w:rPr>
+          <w:rFonts w:ascii="Arial" w:hAnsi="Arial" w:cs="Arial"/>
+          <w:color w:val="222222"/>
+          <w:shd w:val="clear" w:color="auto" w:fill="FFFFFF"/>
+        </w:rPr>
+        <w:t xml:space="preserve"> </w:t>
+      </w:r>
+      <w:proofErr w:type="spellStart"/>
+      <w:r>
+        <w:rPr>
+          <w:rFonts w:ascii="Arial" w:hAnsi="Arial" w:cs="Arial"/>
+          <w:color w:val="222222"/>
+          <w:shd w:val="clear" w:color="auto" w:fill="FFFFFF"/>
+        </w:rPr>
+        <w:t>origin</w:t>
+      </w:r>
+      <w:proofErr w:type="spellEnd"/>
+      <w:r>
+        <w:rPr>
+          <w:rFonts w:ascii="Arial" w:hAnsi="Arial" w:cs="Arial"/>
+          <w:color w:val="222222"/>
+          <w:shd w:val="clear" w:color="auto" w:fill="FFFFFF"/>
+        </w:rPr>
+        <w:t xml:space="preserve"> :</w:t>
+      </w:r>
+      <w:proofErr w:type="spellStart"/>
+      <w:r>
+        <w:rPr>
+          <w:rFonts w:ascii="Arial" w:hAnsi="Arial" w:cs="Arial"/>
+          <w:color w:val="222222"/>
+          <w:shd w:val="clear" w:color="auto" w:fill="FFFFFF"/>
+        </w:rPr>
+        <w:t>old-name</w:t>
+      </w:r>
+      <w:proofErr w:type="spellEnd"/>
+      <w:r>
+        <w:rPr>
+          <w:rFonts w:ascii="Arial" w:hAnsi="Arial" w:cs="Arial"/>
+          <w:color w:val="222222"/>
+          <w:shd w:val="clear" w:color="auto" w:fill="FFFFFF"/>
+        </w:rPr>
+        <w:t xml:space="preserve"> </w:t>
+      </w:r>
+      <w:proofErr w:type="spellStart"/>
+      <w:r>
+        <w:rPr>
+          <w:rFonts w:ascii="Arial" w:hAnsi="Arial" w:cs="Arial"/>
+          <w:color w:val="222222"/>
+          <w:shd w:val="clear" w:color="auto" w:fill="FFFFFF"/>
+        </w:rPr>
+        <w:t>new-name</w:t>
+      </w:r>
+      <w:proofErr w:type="spellEnd"/>
+    </w:p>
+    <w:p>
+      <w:pPr>
+        <w:pStyle w:val="Akapitzlist"/>
+        <w:numPr>
+          <w:ilvl w:val="0"/>
+          <w:numId w:val="7"/>
+        </w:numPr>
+      </w:pPr>
+      <w:r>
+        <w:rPr>
+          <w:rFonts w:ascii="Arial" w:hAnsi="Arial" w:cs="Arial"/>
+          <w:color w:val="222222"/>
+          <w:shd w:val="clear" w:color="auto" w:fill="FFFFFF"/>
+        </w:rPr>
+        <w:t xml:space="preserve">git </w:t>
+      </w:r>
+      <w:proofErr w:type="spellStart"/>
+      <w:r>
+        <w:rPr>
+          <w:rFonts w:ascii="Arial" w:hAnsi="Arial" w:cs="Arial"/>
+          <w:color w:val="222222"/>
+          <w:shd w:val="clear" w:color="auto" w:fill="FFFFFF"/>
+        </w:rPr>
+        <w:t>push</w:t>
+      </w:r>
+      <w:proofErr w:type="spellEnd"/>
+      <w:r>
+        <w:rPr>
+          <w:rFonts w:ascii="Arial" w:hAnsi="Arial" w:cs="Arial"/>
+          <w:color w:val="222222"/>
+          <w:shd w:val="clear" w:color="auto" w:fill="FFFFFF"/>
+        </w:rPr>
+        <w:t xml:space="preserve"> </w:t>
+      </w:r>
+      <w:proofErr w:type="spellStart"/>
+      <w:r>
+        <w:rPr>
+          <w:rFonts w:ascii="Arial" w:hAnsi="Arial" w:cs="Arial"/>
+          <w:color w:val="222222"/>
+          <w:shd w:val="clear" w:color="auto" w:fill="FFFFFF"/>
+        </w:rPr>
+        <w:t>origin</w:t>
+      </w:r>
+      <w:proofErr w:type="spellEnd"/>
+      <w:r>
+        <w:rPr>
+          <w:rFonts w:ascii="Arial" w:hAnsi="Arial" w:cs="Arial"/>
+          <w:color w:val="222222"/>
+          <w:shd w:val="clear" w:color="auto" w:fill="FFFFFF"/>
+        </w:rPr>
+        <w:t xml:space="preserve"> -u </w:t>
+      </w:r>
+      <w:proofErr w:type="spellStart"/>
+      <w:r>
+        <w:rPr>
+          <w:rFonts w:ascii="Arial" w:hAnsi="Arial" w:cs="Arial"/>
+          <w:color w:val="222222"/>
+          <w:shd w:val="clear" w:color="auto" w:fill="FFFFFF"/>
+        </w:rPr>
+        <w:t>new-name</w:t>
+      </w:r>
+      <w:proofErr w:type="spellEnd"/>
+    </w:p>
+    <w:p>
+      <w:pPr>
+        <w:pStyle w:val="Akapitzlist"/>
+        <w:numPr>
+          <w:ilvl w:val="0"/>
+          <w:numId w:val="6"/>
+        </w:numPr>
+      </w:pPr>
+      <w:r>
+        <w:t xml:space="preserve">Usunięcie </w:t>
+      </w:r>
+      <w:proofErr w:type="spellStart"/>
+      <w:r>
+        <w:t>brancha</w:t>
+      </w:r>
+      <w:proofErr w:type="spellEnd"/>
+      <w:r>
+        <w:t>:</w:t>
+      </w:r>
+    </w:p>
+    <w:p>
+      <w:pPr>
+        <w:pStyle w:val="Akapitzlist"/>
+        <w:numPr>
+          <w:ilvl w:val="0"/>
+          <w:numId w:val="8"/>
+        </w:numPr>
+      </w:pPr>
+      <w:r>
+        <w:rPr>
+          <w:b/>
+          <w:sz w:val="24"/>
+        </w:rPr>
         <w:t>Lokalnie:</w:t>
       </w:r>
       <w:r>
@@ -926,8 +1605,21 @@
         <w:t xml:space="preserve"> </w:t>
       </w:r>
       <w:r>
-        <w:t>git branch -d branch_name</w:t>
-      </w:r>
+        <w:t xml:space="preserve">git </w:t>
+      </w:r>
+      <w:proofErr w:type="spellStart"/>
+      <w:r>
+        <w:t>branch</w:t>
+      </w:r>
+      <w:proofErr w:type="spellEnd"/>
+      <w:r>
+        <w:t xml:space="preserve"> -d </w:t>
+      </w:r>
+      <w:proofErr w:type="spellStart"/>
+      <w:r>
+        <w:t>branch_name</w:t>
+      </w:r>
+      <w:proofErr w:type="spellEnd"/>
     </w:p>
     <w:p>
       <w:pPr>
@@ -944,7 +1636,27 @@
           <w:color w:val="222222"/>
           <w:shd w:val="clear" w:color="auto" w:fill="FFFFFF"/>
         </w:rPr>
-        <w:t>Na originie:</w:t>
+        <w:t xml:space="preserve">Na </w:t>
+      </w:r>
+      <w:proofErr w:type="spellStart"/>
+      <w:r>
+        <w:rPr>
+          <w:rFonts w:ascii="Arial" w:hAnsi="Arial" w:cs="Arial"/>
+          <w:b/>
+          <w:color w:val="222222"/>
+          <w:shd w:val="clear" w:color="auto" w:fill="FFFFFF"/>
+        </w:rPr>
+        <w:t>originie</w:t>
+      </w:r>
+      <w:proofErr w:type="spellEnd"/>
+      <w:r>
+        <w:rPr>
+          <w:rFonts w:ascii="Arial" w:hAnsi="Arial" w:cs="Arial"/>
+          <w:b/>
+          <w:color w:val="222222"/>
+          <w:shd w:val="clear" w:color="auto" w:fill="FFFFFF"/>
+        </w:rPr>
+        <w:t>:</w:t>
       </w:r>
       <w:r>
         <w:rPr>
@@ -960,7 +1672,79 @@
           <w:color w:val="222222"/>
           <w:shd w:val="clear" w:color="auto" w:fill="FFFFFF"/>
         </w:rPr>
-        <w:t>git push &lt;remote_name&gt; --delete &lt;branch_name&gt;</w:t>
+        <w:t xml:space="preserve">git </w:t>
+      </w:r>
+      <w:proofErr w:type="spellStart"/>
+      <w:r>
+        <w:rPr>
+          <w:rFonts w:ascii="Arial" w:hAnsi="Arial" w:cs="Arial"/>
+          <w:color w:val="222222"/>
+          <w:shd w:val="clear" w:color="auto" w:fill="FFFFFF"/>
+        </w:rPr>
+        <w:t>push</w:t>
+      </w:r>
+      <w:proofErr w:type="spellEnd"/>
+      <w:r>
+        <w:rPr>
+          <w:rFonts w:ascii="Arial" w:hAnsi="Arial" w:cs="Arial"/>
+          <w:color w:val="222222"/>
+          <w:shd w:val="clear" w:color="auto" w:fill="FFFFFF"/>
+        </w:rPr>
+        <w:t xml:space="preserve"> &lt;</w:t>
+      </w:r>
+      <w:proofErr w:type="spellStart"/>
+      <w:r>
+        <w:rPr>
+          <w:rFonts w:ascii="Arial" w:hAnsi="Arial" w:cs="Arial"/>
+          <w:color w:val="222222"/>
+          <w:shd w:val="clear" w:color="auto" w:fill="FFFFFF"/>
+        </w:rPr>
+        <w:t>remote_name</w:t>
+      </w:r>
+      <w:proofErr w:type="spellEnd"/>
+      <w:r>
+        <w:rPr>
+          <w:rFonts w:ascii="Arial" w:hAnsi="Arial" w:cs="Arial"/>
+          <w:color w:val="222222"/>
+          <w:shd w:val="clear" w:color="auto" w:fill="FFFFFF"/>
+        </w:rPr>
+        <w:t>&gt; --</w:t>
+      </w:r>
+      <w:proofErr w:type="spellStart"/>
+      <w:r>
+        <w:rPr>
+          <w:rFonts w:ascii="Arial" w:hAnsi="Arial" w:cs="Arial"/>
+          <w:color w:val="222222"/>
+          <w:shd w:val="clear" w:color="auto" w:fill="FFFFFF"/>
+        </w:rPr>
+        <w:t>delete</w:t>
+      </w:r>
+      <w:proofErr w:type="spellEnd"/>
+      <w:r>
+        <w:rPr>
+          <w:rFonts w:ascii="Arial" w:hAnsi="Arial" w:cs="Arial"/>
+          <w:color w:val="222222"/>
+          <w:shd w:val="clear" w:color="auto" w:fill="FFFFFF"/>
+        </w:rPr>
+        <w:t xml:space="preserve"> &lt;</w:t>
+      </w:r>
+      <w:proofErr w:type="spellStart"/>
+      <w:r>
+        <w:rPr>
+          <w:rFonts w:ascii="Arial" w:hAnsi="Arial" w:cs="Arial"/>
+          <w:color w:val="222222"/>
+          <w:shd w:val="clear" w:color="auto" w:fill="FFFFFF"/>
+        </w:rPr>
+        <w:t>branch_name</w:t>
+      </w:r>
+      <w:proofErr w:type="spellEnd"/>
+      <w:r>
+        <w:rPr>
+          <w:rFonts w:ascii="Arial" w:hAnsi="Arial" w:cs="Arial"/>
+          <w:color w:val="222222"/>
+          <w:shd w:val="clear" w:color="auto" w:fill="FFFFFF"/>
+        </w:rPr>
+        <w:t>&gt;</w:t>
       </w:r>
     </w:p>
     <w:p>
@@ -973,22 +1757,96 @@
           <w:shd w:val="clear" w:color="auto" w:fill="FFFFFF"/>
         </w:rPr>
       </w:pPr>
-      <w:r>
-        <w:rPr>
-          <w:rFonts w:ascii="Arial" w:hAnsi="Arial" w:cs="Arial"/>
-          <w:color w:val="222222"/>
-          <w:shd w:val="clear" w:color="auto" w:fill="FFFFFF"/>
-        </w:rPr>
-        <w:t xml:space="preserve">Example: </w:t>
-      </w:r>
-      <w:r>
-        <w:rPr>
-          <w:rFonts w:ascii="Arial" w:hAnsi="Arial" w:cs="Arial"/>
-          <w:color w:val="222222"/>
-          <w:shd w:val="clear" w:color="auto" w:fill="FFFFFF"/>
-        </w:rPr>
-        <w:t>git push origin --delete testowanie-vima</w:t>
-      </w:r>
+      <w:proofErr w:type="spellStart"/>
+      <w:r>
+        <w:rPr>
+          <w:rFonts w:ascii="Arial" w:hAnsi="Arial" w:cs="Arial"/>
+          <w:color w:val="222222"/>
+          <w:shd w:val="clear" w:color="auto" w:fill="FFFFFF"/>
+        </w:rPr>
+        <w:t>Example</w:t>
+      </w:r>
+      <w:proofErr w:type="spellEnd"/>
+      <w:r>
+        <w:rPr>
+          <w:rFonts w:ascii="Arial" w:hAnsi="Arial" w:cs="Arial"/>
+          <w:color w:val="222222"/>
+          <w:shd w:val="clear" w:color="auto" w:fill="FFFFFF"/>
+        </w:rPr>
+        <w:t xml:space="preserve">: </w:t>
+      </w:r>
+      <w:r>
+        <w:rPr>
+          <w:rFonts w:ascii="Arial" w:hAnsi="Arial" w:cs="Arial"/>
+          <w:color w:val="222222"/>
+          <w:shd w:val="clear" w:color="auto" w:fill="FFFFFF"/>
+        </w:rPr>
+        <w:t xml:space="preserve">git </w:t>
+      </w:r>
+      <w:proofErr w:type="spellStart"/>
+      <w:r>
+        <w:rPr>
+          <w:rFonts w:ascii="Arial" w:hAnsi="Arial" w:cs="Arial"/>
+          <w:color w:val="222222"/>
+          <w:shd w:val="clear" w:color="auto" w:fill="FFFFFF"/>
+        </w:rPr>
+        <w:t>push</w:t>
+      </w:r>
+      <w:proofErr w:type="spellEnd"/>
+      <w:r>
+        <w:rPr>
+          <w:rFonts w:ascii="Arial" w:hAnsi="Arial" w:cs="Arial"/>
+          <w:color w:val="222222"/>
+          <w:shd w:val="clear" w:color="auto" w:fill="FFFFFF"/>
+        </w:rPr>
+        <w:t xml:space="preserve"> </w:t>
+      </w:r>
+      <w:proofErr w:type="spellStart"/>
+      <w:r>
+        <w:rPr>
+          <w:rFonts w:ascii="Arial" w:hAnsi="Arial" w:cs="Arial"/>
+          <w:color w:val="222222"/>
+          <w:shd w:val="clear" w:color="auto" w:fill="FFFFFF"/>
+        </w:rPr>
+        <w:t>origin</w:t>
+      </w:r>
+      <w:proofErr w:type="spellEnd"/>
+      <w:r>
+        <w:rPr>
+          <w:rFonts w:ascii="Arial" w:hAnsi="Arial" w:cs="Arial"/>
+          <w:color w:val="222222"/>
+          <w:shd w:val="clear" w:color="auto" w:fill="FFFFFF"/>
+        </w:rPr>
+        <w:t xml:space="preserve"> --</w:t>
+      </w:r>
+      <w:proofErr w:type="spellStart"/>
+      <w:r>
+        <w:rPr>
+          <w:rFonts w:ascii="Arial" w:hAnsi="Arial" w:cs="Arial"/>
+          <w:color w:val="222222"/>
+          <w:shd w:val="clear" w:color="auto" w:fill="FFFFFF"/>
+        </w:rPr>
+        <w:t>delete</w:t>
+      </w:r>
+      <w:proofErr w:type="spellEnd"/>
+      <w:r>
+        <w:rPr>
+          <w:rFonts w:ascii="Arial" w:hAnsi="Arial" w:cs="Arial"/>
+          <w:color w:val="222222"/>
+          <w:shd w:val="clear" w:color="auto" w:fill="FFFFFF"/>
+        </w:rPr>
+        <w:t xml:space="preserve"> testowanie-</w:t>
+      </w:r>
+      <w:proofErr w:type="spellStart"/>
+      <w:r>
+        <w:rPr>
+          <w:rFonts w:ascii="Arial" w:hAnsi="Arial" w:cs="Arial"/>
+          <w:color w:val="222222"/>
+          <w:shd w:val="clear" w:color="auto" w:fill="FFFFFF"/>
+        </w:rPr>
+        <w:t>vima</w:t>
+      </w:r>
+      <w:proofErr w:type="spellEnd"/>
     </w:p>
     <w:p/>
     <w:p>
@@ -1005,7 +1863,25 @@
           <w:sz w:val="24"/>
           <w:szCs w:val="24"/>
         </w:rPr>
-        <w:t>Działanie na remote’ach:</w:t>
+        <w:t xml:space="preserve">Działanie na </w:t>
+      </w:r>
+      <w:proofErr w:type="spellStart"/>
+      <w:r>
+        <w:rPr>
+          <w:b/>
+          <w:sz w:val="24"/>
+          <w:szCs w:val="24"/>
+        </w:rPr>
+        <w:t>remote’ach</w:t>
+      </w:r>
+      <w:proofErr w:type="spellEnd"/>
+      <w:r>
+        <w:rPr>
+          <w:b/>
+          <w:sz w:val="24"/>
+          <w:szCs w:val="24"/>
+        </w:rPr>
+        <w:t>:</w:t>
       </w:r>
     </w:p>
     <w:p>
@@ -1017,13 +1893,21 @@
         </w:numPr>
       </w:pPr>
       <w:r>
-        <w:t xml:space="preserve">Git remote –v:  </w:t>
-      </w:r>
-      <w:bookmarkStart w:id="0" w:name="_GoBack"/>
-      <w:bookmarkEnd w:id="0"/>
-      <w:r>
-        <w:t>wyświetlenie wszystkich remote’ów</w:t>
-      </w:r>
+        <w:t xml:space="preserve">Git </w:t>
+      </w:r>
+      <w:proofErr w:type="spellStart"/>
+      <w:r>
+        <w:t>remote</w:t>
+      </w:r>
+      <w:proofErr w:type="spellEnd"/>
+      <w:r>
+        <w:t xml:space="preserve"> –v:  wyświetlenie wszystkich </w:t>
+      </w:r>
+      <w:proofErr w:type="spellStart"/>
+      <w:r>
+        <w:t>remote’ów</w:t>
+      </w:r>
+      <w:proofErr w:type="spellEnd"/>
     </w:p>
     <w:p>
       <w:pPr>
@@ -1034,11 +1918,51 @@
         </w:numPr>
       </w:pPr>
       <w:r>
-        <w:t>Dodanie nowego remote’a:</w:t>
+        <w:t xml:space="preserve">Dodanie nowego </w:t>
+      </w:r>
+      <w:proofErr w:type="spellStart"/>
+      <w:r>
+        <w:t>remote’a</w:t>
+      </w:r>
+      <w:proofErr w:type="spellEnd"/>
+      <w:r>
+        <w:t>:</w:t>
       </w:r>
       <w:r>
         <w:br/>
-        <w:t>a) git remote add &lt;name&gt; &lt;https-url&gt;</w:t>
+        <w:t xml:space="preserve">a) git </w:t>
+      </w:r>
+      <w:proofErr w:type="spellStart"/>
+      <w:r>
+        <w:t>remote</w:t>
+      </w:r>
+      <w:proofErr w:type="spellEnd"/>
+      <w:r>
+        <w:t xml:space="preserve"> </w:t>
+      </w:r>
+      <w:proofErr w:type="spellStart"/>
+      <w:r>
+        <w:t>add</w:t>
+      </w:r>
+      <w:proofErr w:type="spellEnd"/>
+      <w:r>
+        <w:t xml:space="preserve"> &lt;</w:t>
+      </w:r>
+      <w:proofErr w:type="spellStart"/>
+      <w:r>
+        <w:t>name</w:t>
+      </w:r>
+      <w:proofErr w:type="spellEnd"/>
+      <w:r>
+        <w:t>&gt; &lt;</w:t>
+      </w:r>
+      <w:proofErr w:type="spellStart"/>
+      <w:r>
+        <w:t>https-url</w:t>
+      </w:r>
+      <w:proofErr w:type="spellEnd"/>
+      <w:r>
+        <w:t>&gt;</w:t>
       </w:r>
     </w:p>
     <w:p>
@@ -1047,12 +1971,60 @@
         <w:ind w:left="765"/>
       </w:pPr>
       <w:r>
-        <w:t>b) git fetch &lt;name of remote&gt;</w:t>
-      </w:r>
-    </w:p>
-    <w:p>
-      <w:r>
-        <w:t xml:space="preserve">        3)   Podgląd zmian w remotach: gitk –all </w:t>
+        <w:t xml:space="preserve">b) git </w:t>
+      </w:r>
+      <w:proofErr w:type="spellStart"/>
+      <w:r>
+        <w:t>fetch</w:t>
+      </w:r>
+      <w:proofErr w:type="spellEnd"/>
+      <w:r>
+        <w:t xml:space="preserve"> &lt;</w:t>
+      </w:r>
+      <w:proofErr w:type="spellStart"/>
+      <w:r>
+        <w:t>name</w:t>
+      </w:r>
+      <w:proofErr w:type="spellEnd"/>
+      <w:r>
+        <w:t xml:space="preserve"> of </w:t>
+      </w:r>
+      <w:proofErr w:type="spellStart"/>
+      <w:r>
+        <w:t>remote</w:t>
+      </w:r>
+      <w:proofErr w:type="spellEnd"/>
+      <w:r>
+        <w:t>&gt;</w:t>
+      </w:r>
+    </w:p>
+    <w:p>
+      <w:r>
+        <w:t xml:space="preserve">        3)   Podgląd zmian w </w:t>
+      </w:r>
+      <w:proofErr w:type="spellStart"/>
+      <w:r>
+        <w:t>remotach</w:t>
+      </w:r>
+      <w:proofErr w:type="spellEnd"/>
+      <w:r>
+        <w:t xml:space="preserve">: </w:t>
+      </w:r>
+      <w:proofErr w:type="spellStart"/>
+      <w:r>
+        <w:t>gitk</w:t>
+      </w:r>
+      <w:proofErr w:type="spellEnd"/>
+      <w:r>
+        <w:t xml:space="preserve"> –</w:t>
+      </w:r>
+      <w:proofErr w:type="spellStart"/>
+      <w:r>
+        <w:t>all</w:t>
+      </w:r>
+      <w:proofErr w:type="spellEnd"/>
+      <w:r>
+        <w:t xml:space="preserve"> </w:t>
       </w:r>
     </w:p>
     <w:sectPr>

</xml_diff>

<commit_message>
Commit'y: Usuwanie niechcianych plikow z commita.
</commit_message>
<xml_diff>
--- a/Git - cheat sheet.docx
+++ b/Git - cheat sheet.docx
@@ -1059,143 +1059,345 @@
       <w:r>
         <w:t>)</w:t>
       </w:r>
+    </w:p>
+    <w:p>
+      <w:pPr>
+        <w:pStyle w:val="Akapitzlist"/>
+        <w:numPr>
+          <w:ilvl w:val="0"/>
+          <w:numId w:val="10"/>
+        </w:numPr>
+      </w:pPr>
+      <w:r>
+        <w:t xml:space="preserve">Najechanie na interesujący nas </w:t>
+      </w:r>
+      <w:proofErr w:type="spellStart"/>
+      <w:r>
+        <w:t>commit</w:t>
+      </w:r>
+      <w:proofErr w:type="spellEnd"/>
+    </w:p>
+    <w:p>
+      <w:pPr>
+        <w:pStyle w:val="Akapitzlist"/>
+        <w:numPr>
+          <w:ilvl w:val="0"/>
+          <w:numId w:val="10"/>
+        </w:numPr>
+      </w:pPr>
+      <w:r>
+        <w:t xml:space="preserve">Kliknięcie dwa razy ‘d’ – spowoduje usuniecie </w:t>
+      </w:r>
+      <w:proofErr w:type="spellStart"/>
+      <w:r>
+        <w:t>commita</w:t>
+      </w:r>
+      <w:proofErr w:type="spellEnd"/>
+    </w:p>
+    <w:p>
+      <w:pPr>
+        <w:pStyle w:val="Akapitzlist"/>
+        <w:numPr>
+          <w:ilvl w:val="0"/>
+          <w:numId w:val="10"/>
+        </w:numPr>
+      </w:pPr>
+      <w:r>
+        <w:t xml:space="preserve">Przejście wyżej/niżej tam gdzie chcemy tego </w:t>
+      </w:r>
+      <w:proofErr w:type="spellStart"/>
+      <w:r>
+        <w:t>commita</w:t>
+      </w:r>
+      <w:proofErr w:type="spellEnd"/>
+      <w:r>
+        <w:t xml:space="preserve"> i klikamy ‘p’</w:t>
+      </w:r>
+    </w:p>
+    <w:p>
+      <w:pPr>
+        <w:pStyle w:val="Akapitzlist"/>
+        <w:numPr>
+          <w:ilvl w:val="0"/>
+          <w:numId w:val="10"/>
+        </w:numPr>
+      </w:pPr>
+      <w:r>
+        <w:t>!</w:t>
+      </w:r>
+      <w:proofErr w:type="spellStart"/>
+      <w:r>
+        <w:t>wq</w:t>
+      </w:r>
+      <w:proofErr w:type="spellEnd"/>
+      <w:r>
+        <w:t xml:space="preserve"> – wyjście i zapisanie zmian</w:t>
+      </w:r>
+    </w:p>
+    <w:p>
+      <w:pPr>
+        <w:pStyle w:val="Akapitzlist"/>
+        <w:numPr>
+          <w:ilvl w:val="0"/>
+          <w:numId w:val="10"/>
+        </w:numPr>
+      </w:pPr>
+      <w:r>
+        <w:t xml:space="preserve">Git </w:t>
+      </w:r>
+      <w:proofErr w:type="spellStart"/>
+      <w:r>
+        <w:t>push</w:t>
+      </w:r>
+      <w:proofErr w:type="spellEnd"/>
+      <w:r>
+        <w:t xml:space="preserve"> –f : wypchnięcie zmian z --</w:t>
+      </w:r>
+      <w:proofErr w:type="spellStart"/>
+      <w:r>
+        <w:t>forcem</w:t>
+      </w:r>
+      <w:proofErr w:type="spellEnd"/>
+      <w:r>
+        <w:t>.</w:t>
+      </w:r>
+    </w:p>
+    <w:p>
+      <w:pPr>
+        <w:pStyle w:val="Akapitzlist"/>
+        <w:ind w:left="1080"/>
+      </w:pPr>
+    </w:p>
+    <w:p>
+      <w:pPr>
+        <w:pStyle w:val="Akapitzlist"/>
+        <w:ind w:left="1080"/>
+      </w:pPr>
+    </w:p>
+    <w:p>
+      <w:pPr>
+        <w:pStyle w:val="Akapitzlist"/>
+        <w:ind w:left="1080"/>
+      </w:pPr>
+    </w:p>
+    <w:p>
+      <w:pPr>
+        <w:pStyle w:val="Akapitzlist"/>
+        <w:ind w:left="1080"/>
+      </w:pPr>
+    </w:p>
+    <w:p>
+      <w:pPr>
+        <w:pStyle w:val="Akapitzlist"/>
+        <w:ind w:left="1080"/>
+      </w:pPr>
+    </w:p>
+    <w:p>
+      <w:pPr>
+        <w:pStyle w:val="Akapitzlist"/>
+        <w:ind w:left="1080"/>
+      </w:pPr>
+    </w:p>
+    <w:p>
+      <w:pPr>
+        <w:pStyle w:val="Akapitzlist"/>
+        <w:ind w:left="1080"/>
+      </w:pPr>
+    </w:p>
+    <w:p>
+      <w:pPr>
+        <w:pStyle w:val="Akapitzlist"/>
+        <w:numPr>
+          <w:ilvl w:val="0"/>
+          <w:numId w:val="4"/>
+        </w:numPr>
+      </w:pPr>
+      <w:r>
+        <w:lastRenderedPageBreak/>
+        <w:t xml:space="preserve">Usuwanie niechcianych plików z </w:t>
+      </w:r>
+      <w:proofErr w:type="spellStart"/>
+      <w:r>
+        <w:t>commita</w:t>
+      </w:r>
+      <w:proofErr w:type="spellEnd"/>
+      <w:r>
+        <w:t>:</w:t>
+      </w:r>
+    </w:p>
+    <w:p>
+      <w:pPr>
+        <w:pStyle w:val="Akapitzlist"/>
+        <w:numPr>
+          <w:ilvl w:val="0"/>
+          <w:numId w:val="10"/>
+        </w:numPr>
+      </w:pPr>
+      <w:r>
+        <w:t xml:space="preserve">git </w:t>
+      </w:r>
+      <w:r>
+        <w:t>reset --</w:t>
+      </w:r>
+      <w:proofErr w:type="spellStart"/>
+      <w:r>
+        <w:t>soft</w:t>
+      </w:r>
+      <w:proofErr w:type="spellEnd"/>
+      <w:r>
+        <w:t xml:space="preserve"> </w:t>
+      </w:r>
+      <w:proofErr w:type="spellStart"/>
+      <w:r>
+        <w:t>HEAD~n</w:t>
+      </w:r>
+      <w:proofErr w:type="spellEnd"/>
+      <w:r>
+        <w:t xml:space="preserve"> (gdzie n liczba ostatnich </w:t>
+      </w:r>
+      <w:proofErr w:type="spellStart"/>
+      <w:r>
+        <w:t>commitów</w:t>
+      </w:r>
+      <w:proofErr w:type="spellEnd"/>
+      <w:r>
+        <w:t>)</w:t>
+      </w:r>
+      <w:r>
+        <w:t xml:space="preserve"> (ostatni </w:t>
+      </w:r>
+      <w:proofErr w:type="spellStart"/>
+      <w:r>
+        <w:t>commit</w:t>
+      </w:r>
+      <w:proofErr w:type="spellEnd"/>
+      <w:r>
+        <w:t xml:space="preserve"> to n = 1)</w:t>
+      </w:r>
+    </w:p>
+    <w:p>
+      <w:pPr>
+        <w:pStyle w:val="Akapitzlist"/>
+        <w:numPr>
+          <w:ilvl w:val="0"/>
+          <w:numId w:val="10"/>
+        </w:numPr>
+      </w:pPr>
+      <w:r>
+        <w:t xml:space="preserve">git status – pojawią się wszystkie pliki z tego </w:t>
+      </w:r>
+      <w:proofErr w:type="spellStart"/>
+      <w:r>
+        <w:t>commita</w:t>
+      </w:r>
+      <w:proofErr w:type="spellEnd"/>
+      <w:r>
+        <w:t xml:space="preserve"> w postaci git </w:t>
+      </w:r>
+      <w:proofErr w:type="spellStart"/>
+      <w:r>
+        <w:t>add</w:t>
+      </w:r>
+      <w:proofErr w:type="spellEnd"/>
+    </w:p>
+    <w:p>
+      <w:pPr>
+        <w:pStyle w:val="Akapitzlist"/>
+        <w:numPr>
+          <w:ilvl w:val="0"/>
+          <w:numId w:val="10"/>
+        </w:numPr>
+      </w:pPr>
+      <w:r>
+        <w:t>git reset HEAD &lt;</w:t>
+      </w:r>
+      <w:proofErr w:type="spellStart"/>
+      <w:r>
+        <w:t>plik_ktory_chcesz_usunac_z_commita</w:t>
+      </w:r>
+      <w:proofErr w:type="spellEnd"/>
+      <w:r>
+        <w:t>&gt;</w:t>
+      </w:r>
+    </w:p>
+    <w:p>
+      <w:pPr>
+        <w:pStyle w:val="Akapitzlist"/>
+        <w:numPr>
+          <w:ilvl w:val="0"/>
+          <w:numId w:val="10"/>
+        </w:numPr>
+      </w:pPr>
+      <w:r>
+        <w:t xml:space="preserve">git </w:t>
+      </w:r>
+      <w:proofErr w:type="spellStart"/>
+      <w:r>
+        <w:t>commit</w:t>
+      </w:r>
+      <w:proofErr w:type="spellEnd"/>
+      <w:r>
+        <w:t xml:space="preserve"> –m „</w:t>
+      </w:r>
+      <w:proofErr w:type="spellStart"/>
+      <w:r>
+        <w:t>nazwa_commita</w:t>
+      </w:r>
+      <w:proofErr w:type="spellEnd"/>
+      <w:r>
+        <w:t xml:space="preserve">” – edytowany </w:t>
+      </w:r>
+      <w:proofErr w:type="spellStart"/>
+      <w:r>
+        <w:t>commit</w:t>
+      </w:r>
+      <w:proofErr w:type="spellEnd"/>
+      <w:r>
+        <w:t xml:space="preserve"> zostanie nadpisany (można powiedzieć że już go nie ma, można wpisać taką samą nazwę jak edytowany </w:t>
+      </w:r>
+      <w:proofErr w:type="spellStart"/>
+      <w:r>
+        <w:t>commit</w:t>
+      </w:r>
+      <w:proofErr w:type="spellEnd"/>
+      <w:r>
+        <w:t>)</w:t>
+      </w:r>
+    </w:p>
+    <w:p>
+      <w:pPr>
+        <w:pStyle w:val="Akapitzlist"/>
+        <w:numPr>
+          <w:ilvl w:val="0"/>
+          <w:numId w:val="10"/>
+        </w:numPr>
+      </w:pPr>
+      <w:r>
+        <w:t xml:space="preserve">Git </w:t>
+      </w:r>
+      <w:proofErr w:type="spellStart"/>
+      <w:r>
+        <w:t>push</w:t>
+      </w:r>
+      <w:proofErr w:type="spellEnd"/>
+      <w:r>
+        <w:t xml:space="preserve"> –f : wypchnięcie zmian z --</w:t>
+      </w:r>
+      <w:proofErr w:type="spellStart"/>
+      <w:r>
+        <w:t>forcem</w:t>
+      </w:r>
+      <w:proofErr w:type="spellEnd"/>
+      <w:r>
+        <w:t>.</w:t>
+      </w:r>
+    </w:p>
+    <w:p>
       <w:bookmarkStart w:id="0" w:name="_GoBack"/>
       <w:bookmarkEnd w:id="0"/>
     </w:p>
     <w:p>
       <w:pPr>
-        <w:pStyle w:val="Akapitzlist"/>
-        <w:numPr>
-          <w:ilvl w:val="0"/>
-          <w:numId w:val="10"/>
-        </w:numPr>
-      </w:pPr>
-      <w:r>
-        <w:t xml:space="preserve">Najechanie na interesujący nas </w:t>
-      </w:r>
-      <w:proofErr w:type="spellStart"/>
-      <w:r>
-        <w:t>commit</w:t>
-      </w:r>
-      <w:proofErr w:type="spellEnd"/>
-    </w:p>
-    <w:p>
-      <w:pPr>
-        <w:pStyle w:val="Akapitzlist"/>
-        <w:numPr>
-          <w:ilvl w:val="0"/>
-          <w:numId w:val="10"/>
-        </w:numPr>
-      </w:pPr>
-      <w:r>
-        <w:t xml:space="preserve">Kliknięcie dwa razy ‘d’ – spowoduje usuniecie </w:t>
-      </w:r>
-      <w:proofErr w:type="spellStart"/>
-      <w:r>
-        <w:t>commita</w:t>
-      </w:r>
-      <w:proofErr w:type="spellEnd"/>
-    </w:p>
-    <w:p>
-      <w:pPr>
-        <w:pStyle w:val="Akapitzlist"/>
-        <w:numPr>
-          <w:ilvl w:val="0"/>
-          <w:numId w:val="10"/>
-        </w:numPr>
-      </w:pPr>
-      <w:r>
-        <w:t xml:space="preserve">Przejście wyżej/niżej tam gdzie chcemy tego </w:t>
-      </w:r>
-      <w:proofErr w:type="spellStart"/>
-      <w:r>
-        <w:t>commita</w:t>
-      </w:r>
-      <w:proofErr w:type="spellEnd"/>
-      <w:r>
-        <w:t xml:space="preserve"> i klikamy ‘p’</w:t>
-      </w:r>
-    </w:p>
-    <w:p>
-      <w:pPr>
-        <w:pStyle w:val="Akapitzlist"/>
-        <w:numPr>
-          <w:ilvl w:val="0"/>
-          <w:numId w:val="10"/>
-        </w:numPr>
-      </w:pPr>
-      <w:r>
-        <w:t>!</w:t>
-      </w:r>
-      <w:proofErr w:type="spellStart"/>
-      <w:r>
-        <w:t>wq</w:t>
-      </w:r>
-      <w:proofErr w:type="spellEnd"/>
-      <w:r>
-        <w:t xml:space="preserve"> – wyjście i zapisanie zmian</w:t>
-      </w:r>
-    </w:p>
-    <w:p>
-      <w:pPr>
-        <w:pStyle w:val="Akapitzlist"/>
-        <w:numPr>
-          <w:ilvl w:val="0"/>
-          <w:numId w:val="10"/>
-        </w:numPr>
-      </w:pPr>
-      <w:r>
-        <w:t xml:space="preserve">Git </w:t>
-      </w:r>
-      <w:proofErr w:type="spellStart"/>
-      <w:r>
-        <w:t>push</w:t>
-      </w:r>
-      <w:proofErr w:type="spellEnd"/>
-      <w:r>
-        <w:t xml:space="preserve"> –f : wypchnięcie zmian z --</w:t>
-      </w:r>
-      <w:proofErr w:type="spellStart"/>
-      <w:r>
-        <w:t>forcem</w:t>
-      </w:r>
-      <w:proofErr w:type="spellEnd"/>
-      <w:r>
-        <w:t>.</w:t>
-      </w:r>
-    </w:p>
-    <w:p>
-      <w:pPr>
-        <w:pStyle w:val="Akapitzlist"/>
-        <w:ind w:left="1080"/>
-      </w:pPr>
-    </w:p>
-    <w:p>
-      <w:pPr>
-        <w:pStyle w:val="Akapitzlist"/>
-        <w:ind w:left="1080"/>
-      </w:pPr>
-    </w:p>
-    <w:p>
-      <w:pPr>
-        <w:pStyle w:val="Akapitzlist"/>
-        <w:ind w:left="1080"/>
-      </w:pPr>
-    </w:p>
-    <w:p>
-      <w:pPr>
-        <w:pStyle w:val="Akapitzlist"/>
-        <w:ind w:left="1080"/>
-      </w:pPr>
-    </w:p>
-    <w:p>
-      <w:pPr>
-        <w:pStyle w:val="Akapitzlist"/>
-        <w:ind w:left="1080"/>
-      </w:pPr>
-    </w:p>
-    <w:p>
-      <w:pPr>
         <w:rPr>
           <w:b/>
           <w:sz w:val="24"/>
@@ -1234,7 +1436,6 @@
         </w:numPr>
       </w:pPr>
       <w:r>
-        <w:lastRenderedPageBreak/>
         <w:t xml:space="preserve">Git </w:t>
       </w:r>
       <w:proofErr w:type="spellStart"/>

</xml_diff>

<commit_message>
Aktualizacja o rebase branch1 to branch2
</commit_message>
<xml_diff>
--- a/Git - cheat sheet.docx
+++ b/Git - cheat sheet.docx
@@ -1234,46 +1234,129 @@
         </w:numPr>
       </w:pPr>
       <w:r>
+        <w:t>git reset --</w:t>
+      </w:r>
+      <w:proofErr w:type="spellStart"/>
+      <w:r>
+        <w:t>soft</w:t>
+      </w:r>
+      <w:proofErr w:type="spellEnd"/>
+      <w:r>
+        <w:t xml:space="preserve"> </w:t>
+      </w:r>
+      <w:proofErr w:type="spellStart"/>
+      <w:r>
+        <w:t>HEAD~n</w:t>
+      </w:r>
+      <w:proofErr w:type="spellEnd"/>
+      <w:r>
+        <w:t xml:space="preserve"> (gdzie n liczba ostatnich </w:t>
+      </w:r>
+      <w:proofErr w:type="spellStart"/>
+      <w:r>
+        <w:t>commitów</w:t>
+      </w:r>
+      <w:proofErr w:type="spellEnd"/>
+      <w:r>
+        <w:t xml:space="preserve">) (ostatni </w:t>
+      </w:r>
+      <w:proofErr w:type="spellStart"/>
+      <w:r>
+        <w:t>commit</w:t>
+      </w:r>
+      <w:proofErr w:type="spellEnd"/>
+      <w:r>
+        <w:t xml:space="preserve"> to n = 1)</w:t>
+      </w:r>
+    </w:p>
+    <w:p>
+      <w:pPr>
+        <w:pStyle w:val="Akapitzlist"/>
+        <w:numPr>
+          <w:ilvl w:val="0"/>
+          <w:numId w:val="10"/>
+        </w:numPr>
+      </w:pPr>
+      <w:r>
+        <w:t xml:space="preserve">git status – pojawią się wszystkie pliki z tego </w:t>
+      </w:r>
+      <w:proofErr w:type="spellStart"/>
+      <w:r>
+        <w:t>commita</w:t>
+      </w:r>
+      <w:proofErr w:type="spellEnd"/>
+      <w:r>
+        <w:t xml:space="preserve"> w postaci git </w:t>
+      </w:r>
+      <w:proofErr w:type="spellStart"/>
+      <w:r>
+        <w:t>add</w:t>
+      </w:r>
+      <w:proofErr w:type="spellEnd"/>
+    </w:p>
+    <w:p>
+      <w:pPr>
+        <w:pStyle w:val="Akapitzlist"/>
+        <w:numPr>
+          <w:ilvl w:val="0"/>
+          <w:numId w:val="10"/>
+        </w:numPr>
+      </w:pPr>
+      <w:r>
+        <w:t>git reset HEAD &lt;</w:t>
+      </w:r>
+      <w:proofErr w:type="spellStart"/>
+      <w:r>
+        <w:t>plik_ktory_chcesz_usunac_z_commita</w:t>
+      </w:r>
+      <w:proofErr w:type="spellEnd"/>
+      <w:r>
+        <w:t>&gt;</w:t>
+      </w:r>
+    </w:p>
+    <w:p>
+      <w:pPr>
+        <w:pStyle w:val="Akapitzlist"/>
+        <w:numPr>
+          <w:ilvl w:val="0"/>
+          <w:numId w:val="10"/>
+        </w:numPr>
+      </w:pPr>
+      <w:r>
         <w:t xml:space="preserve">git </w:t>
       </w:r>
-      <w:r>
-        <w:t>reset --</w:t>
-      </w:r>
-      <w:proofErr w:type="spellStart"/>
-      <w:r>
-        <w:t>soft</w:t>
-      </w:r>
-      <w:proofErr w:type="spellEnd"/>
-      <w:r>
-        <w:t xml:space="preserve"> </w:t>
-      </w:r>
-      <w:proofErr w:type="spellStart"/>
-      <w:r>
-        <w:t>HEAD~n</w:t>
-      </w:r>
-      <w:proofErr w:type="spellEnd"/>
-      <w:r>
-        <w:t xml:space="preserve"> (gdzie n liczba ostatnich </w:t>
-      </w:r>
-      <w:proofErr w:type="spellStart"/>
-      <w:r>
-        <w:t>commitów</w:t>
+      <w:proofErr w:type="spellStart"/>
+      <w:r>
+        <w:t>commit</w:t>
+      </w:r>
+      <w:proofErr w:type="spellEnd"/>
+      <w:r>
+        <w:t xml:space="preserve"> –m „</w:t>
+      </w:r>
+      <w:proofErr w:type="spellStart"/>
+      <w:r>
+        <w:t>nazwa_commita</w:t>
+      </w:r>
+      <w:proofErr w:type="spellEnd"/>
+      <w:r>
+        <w:t xml:space="preserve">” – edytowany </w:t>
+      </w:r>
+      <w:proofErr w:type="spellStart"/>
+      <w:r>
+        <w:t>commit</w:t>
+      </w:r>
+      <w:proofErr w:type="spellEnd"/>
+      <w:r>
+        <w:t xml:space="preserve"> zostanie nadpisany (można powiedzieć że już go nie ma, można wpisać taką samą nazwę jak edytowany </w:t>
+      </w:r>
+      <w:proofErr w:type="spellStart"/>
+      <w:r>
+        <w:t>commit</w:t>
       </w:r>
       <w:proofErr w:type="spellEnd"/>
       <w:r>
         <w:t>)</w:t>
       </w:r>
-      <w:r>
-        <w:t xml:space="preserve"> (ostatni </w:t>
-      </w:r>
-      <w:proofErr w:type="spellStart"/>
-      <w:r>
-        <w:t>commit</w:t>
-      </w:r>
-      <w:proofErr w:type="spellEnd"/>
-      <w:r>
-        <w:t xml:space="preserve"> to n = 1)</w:t>
-      </w:r>
     </w:p>
     <w:p>
       <w:pPr>
@@ -1284,95 +1367,6 @@
         </w:numPr>
       </w:pPr>
       <w:r>
-        <w:t xml:space="preserve">git status – pojawią się wszystkie pliki z tego </w:t>
-      </w:r>
-      <w:proofErr w:type="spellStart"/>
-      <w:r>
-        <w:t>commita</w:t>
-      </w:r>
-      <w:proofErr w:type="spellEnd"/>
-      <w:r>
-        <w:t xml:space="preserve"> w postaci git </w:t>
-      </w:r>
-      <w:proofErr w:type="spellStart"/>
-      <w:r>
-        <w:t>add</w:t>
-      </w:r>
-      <w:proofErr w:type="spellEnd"/>
-    </w:p>
-    <w:p>
-      <w:pPr>
-        <w:pStyle w:val="Akapitzlist"/>
-        <w:numPr>
-          <w:ilvl w:val="0"/>
-          <w:numId w:val="10"/>
-        </w:numPr>
-      </w:pPr>
-      <w:r>
-        <w:t>git reset HEAD &lt;</w:t>
-      </w:r>
-      <w:proofErr w:type="spellStart"/>
-      <w:r>
-        <w:t>plik_ktory_chcesz_usunac_z_commita</w:t>
-      </w:r>
-      <w:proofErr w:type="spellEnd"/>
-      <w:r>
-        <w:t>&gt;</w:t>
-      </w:r>
-    </w:p>
-    <w:p>
-      <w:pPr>
-        <w:pStyle w:val="Akapitzlist"/>
-        <w:numPr>
-          <w:ilvl w:val="0"/>
-          <w:numId w:val="10"/>
-        </w:numPr>
-      </w:pPr>
-      <w:r>
-        <w:t xml:space="preserve">git </w:t>
-      </w:r>
-      <w:proofErr w:type="spellStart"/>
-      <w:r>
-        <w:t>commit</w:t>
-      </w:r>
-      <w:proofErr w:type="spellEnd"/>
-      <w:r>
-        <w:t xml:space="preserve"> –m „</w:t>
-      </w:r>
-      <w:proofErr w:type="spellStart"/>
-      <w:r>
-        <w:t>nazwa_commita</w:t>
-      </w:r>
-      <w:proofErr w:type="spellEnd"/>
-      <w:r>
-        <w:t xml:space="preserve">” – edytowany </w:t>
-      </w:r>
-      <w:proofErr w:type="spellStart"/>
-      <w:r>
-        <w:t>commit</w:t>
-      </w:r>
-      <w:proofErr w:type="spellEnd"/>
-      <w:r>
-        <w:t xml:space="preserve"> zostanie nadpisany (można powiedzieć że już go nie ma, można wpisać taką samą nazwę jak edytowany </w:t>
-      </w:r>
-      <w:proofErr w:type="spellStart"/>
-      <w:r>
-        <w:t>commit</w:t>
-      </w:r>
-      <w:proofErr w:type="spellEnd"/>
-      <w:r>
-        <w:t>)</w:t>
-      </w:r>
-    </w:p>
-    <w:p>
-      <w:pPr>
-        <w:pStyle w:val="Akapitzlist"/>
-        <w:numPr>
-          <w:ilvl w:val="0"/>
-          <w:numId w:val="10"/>
-        </w:numPr>
-      </w:pPr>
-      <w:r>
         <w:t xml:space="preserve">Git </w:t>
       </w:r>
       <w:proofErr w:type="spellStart"/>
@@ -1392,10 +1386,7 @@
         <w:t>.</w:t>
       </w:r>
     </w:p>
-    <w:p>
-      <w:bookmarkStart w:id="0" w:name="_GoBack"/>
-      <w:bookmarkEnd w:id="0"/>
-    </w:p>
+    <w:p/>
     <w:p>
       <w:pPr>
         <w:rPr>
@@ -2228,6 +2219,194 @@
         <w:t xml:space="preserve"> </w:t>
       </w:r>
     </w:p>
+    <w:p/>
+    <w:p>
+      <w:pPr>
+        <w:rPr>
+          <w:b/>
+          <w:sz w:val="24"/>
+          <w:szCs w:val="24"/>
+        </w:rPr>
+      </w:pPr>
+      <w:proofErr w:type="spellStart"/>
+      <w:r>
+        <w:rPr>
+          <w:b/>
+          <w:sz w:val="24"/>
+          <w:szCs w:val="24"/>
+        </w:rPr>
+        <w:t>Rebase</w:t>
+      </w:r>
+      <w:proofErr w:type="spellEnd"/>
+      <w:r>
+        <w:rPr>
+          <w:b/>
+          <w:sz w:val="24"/>
+          <w:szCs w:val="24"/>
+        </w:rPr>
+        <w:t xml:space="preserve"> jednego </w:t>
+      </w:r>
+      <w:proofErr w:type="spellStart"/>
+      <w:r>
+        <w:rPr>
+          <w:b/>
+          <w:sz w:val="24"/>
+          <w:szCs w:val="24"/>
+        </w:rPr>
+        <w:t>brancha</w:t>
+      </w:r>
+      <w:proofErr w:type="spellEnd"/>
+      <w:r>
+        <w:rPr>
+          <w:b/>
+          <w:sz w:val="24"/>
+          <w:szCs w:val="24"/>
+        </w:rPr>
+        <w:t xml:space="preserve"> na drugi</w:t>
+      </w:r>
+      <w:r>
+        <w:rPr>
+          <w:b/>
+          <w:sz w:val="24"/>
+          <w:szCs w:val="24"/>
+        </w:rPr>
+        <w:t>:</w:t>
+      </w:r>
+    </w:p>
+    <w:p>
+      <w:r>
+        <w:t>Jeżeli chcę</w:t>
+      </w:r>
+      <w:r>
+        <w:t xml:space="preserve"> na</w:t>
+      </w:r>
+      <w:r>
+        <w:t xml:space="preserve"> gałąź ‘master’ wrzucić zmiany z gałę</w:t>
+      </w:r>
+      <w:r>
+        <w:t xml:space="preserve">zi </w:t>
+      </w:r>
+      <w:r>
+        <w:t xml:space="preserve"> przykładowo: ’ jira-621’:</w:t>
+      </w:r>
+    </w:p>
+    <w:p>
+      <w:pPr>
+        <w:pStyle w:val="Akapitzlist"/>
+        <w:numPr>
+          <w:ilvl w:val="0"/>
+          <w:numId w:val="13"/>
+        </w:numPr>
+      </w:pPr>
+      <w:r>
+        <w:t>Wchodzę</w:t>
+      </w:r>
+      <w:r>
+        <w:t xml:space="preserve"> na jira-621</w:t>
+      </w:r>
+      <w:r>
+        <w:t xml:space="preserve"> (git </w:t>
+      </w:r>
+      <w:proofErr w:type="spellStart"/>
+      <w:r>
+        <w:t>checkout</w:t>
+      </w:r>
+      <w:proofErr w:type="spellEnd"/>
+      <w:r>
+        <w:t xml:space="preserve"> jira-621)</w:t>
+      </w:r>
+      <w:r>
+        <w:t xml:space="preserve"> </w:t>
+      </w:r>
+    </w:p>
+    <w:p>
+      <w:pPr>
+        <w:pStyle w:val="Akapitzlist"/>
+        <w:numPr>
+          <w:ilvl w:val="0"/>
+          <w:numId w:val="13"/>
+        </w:numPr>
+      </w:pPr>
+      <w:proofErr w:type="spellStart"/>
+      <w:r>
+        <w:t>R</w:t>
+      </w:r>
+      <w:r>
+        <w:t>obie</w:t>
+      </w:r>
+      <w:proofErr w:type="spellEnd"/>
+      <w:r>
+        <w:t xml:space="preserve"> git </w:t>
+      </w:r>
+      <w:proofErr w:type="spellStart"/>
+      <w:r>
+        <w:t>rebase</w:t>
+      </w:r>
+      <w:proofErr w:type="spellEnd"/>
+      <w:r>
+        <w:t xml:space="preserve"> master </w:t>
+      </w:r>
+      <w:r>
+        <w:t>–</w:t>
+      </w:r>
+      <w:r>
+        <w:t xml:space="preserve"> </w:t>
+      </w:r>
+      <w:r>
+        <w:t>(wtedy jira-621 leci na górę mastera)</w:t>
+      </w:r>
+    </w:p>
+    <w:p>
+      <w:pPr>
+        <w:pStyle w:val="Akapitzlist"/>
+        <w:numPr>
+          <w:ilvl w:val="0"/>
+          <w:numId w:val="13"/>
+        </w:numPr>
+      </w:pPr>
+      <w:r>
+        <w:t>Sprawdzam czy wszystko jest tak jak powinno.</w:t>
+      </w:r>
+      <w:bookmarkStart w:id="0" w:name="_GoBack"/>
+      <w:bookmarkEnd w:id="0"/>
+    </w:p>
+    <w:p>
+      <w:pPr>
+        <w:pStyle w:val="Akapitzlist"/>
+        <w:numPr>
+          <w:ilvl w:val="0"/>
+          <w:numId w:val="13"/>
+        </w:numPr>
+      </w:pPr>
+      <w:r>
+        <w:t>R</w:t>
+      </w:r>
+      <w:r>
+        <w:t xml:space="preserve">esetuje </w:t>
+      </w:r>
+      <w:r>
+        <w:t>gałąź master do tej gałę</w:t>
+      </w:r>
+      <w:r>
+        <w:t>zi</w:t>
+      </w:r>
+      <w:r>
+        <w:t>.</w:t>
+      </w:r>
+      <w:r>
+        <w:br/>
+      </w:r>
+    </w:p>
+    <w:p>
+      <w:pPr>
+        <w:rPr>
+          <w:b/>
+          <w:sz w:val="24"/>
+          <w:szCs w:val="24"/>
+        </w:rPr>
+      </w:pPr>
+    </w:p>
+    <w:p/>
     <w:sectPr>
       <w:pgSz w:w="11906" w:h="16838"/>
       <w:pgMar w:top="1417" w:right="1417" w:bottom="1417" w:left="1417" w:header="708" w:footer="708" w:gutter="0"/>
@@ -2508,6 +2687,95 @@
     </w:lvl>
   </w:abstractNum>
   <w:abstractNum w:abstractNumId="3">
+    <w:nsid w:val="0BD80581"/>
+    <w:multiLevelType w:val="hybridMultilevel"/>
+    <w:tmpl w:val="B1E2BB08"/>
+    <w:lvl w:ilvl="0" w:tplc="83F4B080">
+      <w:start w:val="1"/>
+      <w:numFmt w:val="decimal"/>
+      <w:lvlText w:val="%1)"/>
+      <w:lvlJc w:val="left"/>
+      <w:pPr>
+        <w:ind w:left="1068" w:hanging="360"/>
+      </w:pPr>
+      <w:rPr>
+        <w:rFonts w:hint="default"/>
+      </w:rPr>
+    </w:lvl>
+    <w:lvl w:ilvl="1" w:tplc="04150019" w:tentative="1">
+      <w:start w:val="1"/>
+      <w:numFmt w:val="lowerLetter"/>
+      <w:lvlText w:val="%2."/>
+      <w:lvlJc w:val="left"/>
+      <w:pPr>
+        <w:ind w:left="1788" w:hanging="360"/>
+      </w:pPr>
+    </w:lvl>
+    <w:lvl w:ilvl="2" w:tplc="0415001B" w:tentative="1">
+      <w:start w:val="1"/>
+      <w:numFmt w:val="lowerRoman"/>
+      <w:lvlText w:val="%3."/>
+      <w:lvlJc w:val="right"/>
+      <w:pPr>
+        <w:ind w:left="2508" w:hanging="180"/>
+      </w:pPr>
+    </w:lvl>
+    <w:lvl w:ilvl="3" w:tplc="0415000F" w:tentative="1">
+      <w:start w:val="1"/>
+      <w:numFmt w:val="decimal"/>
+      <w:lvlText w:val="%4."/>
+      <w:lvlJc w:val="left"/>
+      <w:pPr>
+        <w:ind w:left="3228" w:hanging="360"/>
+      </w:pPr>
+    </w:lvl>
+    <w:lvl w:ilvl="4" w:tplc="04150019" w:tentative="1">
+      <w:start w:val="1"/>
+      <w:numFmt w:val="lowerLetter"/>
+      <w:lvlText w:val="%5."/>
+      <w:lvlJc w:val="left"/>
+      <w:pPr>
+        <w:ind w:left="3948" w:hanging="360"/>
+      </w:pPr>
+    </w:lvl>
+    <w:lvl w:ilvl="5" w:tplc="0415001B" w:tentative="1">
+      <w:start w:val="1"/>
+      <w:numFmt w:val="lowerRoman"/>
+      <w:lvlText w:val="%6."/>
+      <w:lvlJc w:val="right"/>
+      <w:pPr>
+        <w:ind w:left="4668" w:hanging="180"/>
+      </w:pPr>
+    </w:lvl>
+    <w:lvl w:ilvl="6" w:tplc="0415000F" w:tentative="1">
+      <w:start w:val="1"/>
+      <w:numFmt w:val="decimal"/>
+      <w:lvlText w:val="%7."/>
+      <w:lvlJc w:val="left"/>
+      <w:pPr>
+        <w:ind w:left="5388" w:hanging="360"/>
+      </w:pPr>
+    </w:lvl>
+    <w:lvl w:ilvl="7" w:tplc="04150019" w:tentative="1">
+      <w:start w:val="1"/>
+      <w:numFmt w:val="lowerLetter"/>
+      <w:lvlText w:val="%8."/>
+      <w:lvlJc w:val="left"/>
+      <w:pPr>
+        <w:ind w:left="6108" w:hanging="360"/>
+      </w:pPr>
+    </w:lvl>
+    <w:lvl w:ilvl="8" w:tplc="0415001B" w:tentative="1">
+      <w:start w:val="1"/>
+      <w:numFmt w:val="lowerRoman"/>
+      <w:lvlText w:val="%9."/>
+      <w:lvlJc w:val="right"/>
+      <w:pPr>
+        <w:ind w:left="6828" w:hanging="180"/>
+      </w:pPr>
+    </w:lvl>
+  </w:abstractNum>
+  <w:abstractNum w:abstractNumId="4">
     <w:nsid w:val="14037D2A"/>
     <w:multiLevelType w:val="hybridMultilevel"/>
     <w:tmpl w:val="ED02262A"/>
@@ -2596,7 +2864,7 @@
       </w:pPr>
     </w:lvl>
   </w:abstractNum>
-  <w:abstractNum w:abstractNumId="4">
+  <w:abstractNum w:abstractNumId="5">
     <w:nsid w:val="1CD2480C"/>
     <w:multiLevelType w:val="hybridMultilevel"/>
     <w:tmpl w:val="C30C3A96"/>
@@ -2685,7 +2953,7 @@
       </w:pPr>
     </w:lvl>
   </w:abstractNum>
-  <w:abstractNum w:abstractNumId="5">
+  <w:abstractNum w:abstractNumId="6">
     <w:nsid w:val="3BAD0970"/>
     <w:multiLevelType w:val="hybridMultilevel"/>
     <w:tmpl w:val="EBE6680E"/>
@@ -2774,7 +3042,7 @@
       </w:pPr>
     </w:lvl>
   </w:abstractNum>
-  <w:abstractNum w:abstractNumId="6">
+  <w:abstractNum w:abstractNumId="7">
     <w:nsid w:val="53120F95"/>
     <w:multiLevelType w:val="hybridMultilevel"/>
     <w:tmpl w:val="0F1E388A"/>
@@ -2863,7 +3131,7 @@
       </w:pPr>
     </w:lvl>
   </w:abstractNum>
-  <w:abstractNum w:abstractNumId="7">
+  <w:abstractNum w:abstractNumId="8">
     <w:nsid w:val="5C834942"/>
     <w:multiLevelType w:val="hybridMultilevel"/>
     <w:tmpl w:val="EFCC070A"/>
@@ -2952,7 +3220,96 @@
       </w:pPr>
     </w:lvl>
   </w:abstractNum>
-  <w:abstractNum w:abstractNumId="8">
+  <w:abstractNum w:abstractNumId="9">
+    <w:nsid w:val="628C69A8"/>
+    <w:multiLevelType w:val="hybridMultilevel"/>
+    <w:tmpl w:val="F57EACB8"/>
+    <w:lvl w:ilvl="0" w:tplc="76A88788">
+      <w:start w:val="1"/>
+      <w:numFmt w:val="decimal"/>
+      <w:lvlText w:val="%1)"/>
+      <w:lvlJc w:val="left"/>
+      <w:pPr>
+        <w:ind w:left="765" w:hanging="360"/>
+      </w:pPr>
+      <w:rPr>
+        <w:rFonts w:hint="default"/>
+      </w:rPr>
+    </w:lvl>
+    <w:lvl w:ilvl="1" w:tplc="04150019">
+      <w:start w:val="1"/>
+      <w:numFmt w:val="lowerLetter"/>
+      <w:lvlText w:val="%2."/>
+      <w:lvlJc w:val="left"/>
+      <w:pPr>
+        <w:ind w:left="1485" w:hanging="360"/>
+      </w:pPr>
+    </w:lvl>
+    <w:lvl w:ilvl="2" w:tplc="0415001B" w:tentative="1">
+      <w:start w:val="1"/>
+      <w:numFmt w:val="lowerRoman"/>
+      <w:lvlText w:val="%3."/>
+      <w:lvlJc w:val="right"/>
+      <w:pPr>
+        <w:ind w:left="2205" w:hanging="180"/>
+      </w:pPr>
+    </w:lvl>
+    <w:lvl w:ilvl="3" w:tplc="0415000F" w:tentative="1">
+      <w:start w:val="1"/>
+      <w:numFmt w:val="decimal"/>
+      <w:lvlText w:val="%4."/>
+      <w:lvlJc w:val="left"/>
+      <w:pPr>
+        <w:ind w:left="2925" w:hanging="360"/>
+      </w:pPr>
+    </w:lvl>
+    <w:lvl w:ilvl="4" w:tplc="04150019" w:tentative="1">
+      <w:start w:val="1"/>
+      <w:numFmt w:val="lowerLetter"/>
+      <w:lvlText w:val="%5."/>
+      <w:lvlJc w:val="left"/>
+      <w:pPr>
+        <w:ind w:left="3645" w:hanging="360"/>
+      </w:pPr>
+    </w:lvl>
+    <w:lvl w:ilvl="5" w:tplc="0415001B" w:tentative="1">
+      <w:start w:val="1"/>
+      <w:numFmt w:val="lowerRoman"/>
+      <w:lvlText w:val="%6."/>
+      <w:lvlJc w:val="right"/>
+      <w:pPr>
+        <w:ind w:left="4365" w:hanging="180"/>
+      </w:pPr>
+    </w:lvl>
+    <w:lvl w:ilvl="6" w:tplc="0415000F" w:tentative="1">
+      <w:start w:val="1"/>
+      <w:numFmt w:val="decimal"/>
+      <w:lvlText w:val="%7."/>
+      <w:lvlJc w:val="left"/>
+      <w:pPr>
+        <w:ind w:left="5085" w:hanging="360"/>
+      </w:pPr>
+    </w:lvl>
+    <w:lvl w:ilvl="7" w:tplc="04150019" w:tentative="1">
+      <w:start w:val="1"/>
+      <w:numFmt w:val="lowerLetter"/>
+      <w:lvlText w:val="%8."/>
+      <w:lvlJc w:val="left"/>
+      <w:pPr>
+        <w:ind w:left="5805" w:hanging="360"/>
+      </w:pPr>
+    </w:lvl>
+    <w:lvl w:ilvl="8" w:tplc="0415001B" w:tentative="1">
+      <w:start w:val="1"/>
+      <w:numFmt w:val="lowerRoman"/>
+      <w:lvlText w:val="%9."/>
+      <w:lvlJc w:val="right"/>
+      <w:pPr>
+        <w:ind w:left="6525" w:hanging="180"/>
+      </w:pPr>
+    </w:lvl>
+  </w:abstractNum>
+  <w:abstractNum w:abstractNumId="10">
     <w:nsid w:val="6DB46F4A"/>
     <w:multiLevelType w:val="hybridMultilevel"/>
     <w:tmpl w:val="455A0E02"/>
@@ -3041,7 +3398,7 @@
       </w:pPr>
     </w:lvl>
   </w:abstractNum>
-  <w:abstractNum w:abstractNumId="9">
+  <w:abstractNum w:abstractNumId="11">
     <w:nsid w:val="6E724DD6"/>
     <w:multiLevelType w:val="hybridMultilevel"/>
     <w:tmpl w:val="F57EACB8"/>
@@ -3130,7 +3487,7 @@
       </w:pPr>
     </w:lvl>
   </w:abstractNum>
-  <w:abstractNum w:abstractNumId="10">
+  <w:abstractNum w:abstractNumId="12">
     <w:nsid w:val="719A6639"/>
     <w:multiLevelType w:val="hybridMultilevel"/>
     <w:tmpl w:val="956851A6"/>
@@ -3220,37 +3577,43 @@
     </w:lvl>
   </w:abstractNum>
   <w:num w:numId="1">
-    <w:abstractNumId w:val="5"/>
+    <w:abstractNumId w:val="6"/>
   </w:num>
   <w:num w:numId="2">
     <w:abstractNumId w:val="1"/>
   </w:num>
   <w:num w:numId="3">
-    <w:abstractNumId w:val="4"/>
+    <w:abstractNumId w:val="5"/>
   </w:num>
   <w:num w:numId="4">
     <w:abstractNumId w:val="0"/>
   </w:num>
   <w:num w:numId="5">
+    <w:abstractNumId w:val="10"/>
+  </w:num>
+  <w:num w:numId="6">
     <w:abstractNumId w:val="8"/>
   </w:num>
-  <w:num w:numId="6">
-    <w:abstractNumId w:val="7"/>
-  </w:num>
   <w:num w:numId="7">
-    <w:abstractNumId w:val="10"/>
+    <w:abstractNumId w:val="12"/>
   </w:num>
   <w:num w:numId="8">
     <w:abstractNumId w:val="2"/>
   </w:num>
   <w:num w:numId="9">
-    <w:abstractNumId w:val="3"/>
+    <w:abstractNumId w:val="4"/>
   </w:num>
   <w:num w:numId="10">
-    <w:abstractNumId w:val="6"/>
+    <w:abstractNumId w:val="7"/>
   </w:num>
   <w:num w:numId="11">
+    <w:abstractNumId w:val="11"/>
+  </w:num>
+  <w:num w:numId="12">
     <w:abstractNumId w:val="9"/>
+  </w:num>
+  <w:num w:numId="13">
+    <w:abstractNumId w:val="3"/>
   </w:num>
 </w:numbering>
 </file>

</xml_diff>